<commit_message>
revamped process report and added stuff completed project report
</commit_message>
<xml_diff>
--- a/Documentation/ProjectReport.docx
+++ b/Documentation/ProjectReport.docx
@@ -116,6 +116,7 @@
           <w:szCs w:val="48"/>
         </w:rPr>
       </w:pPr>
+      <w:proofErr w:type="spellStart"/>
       <w:r>
         <w:rPr>
           <w:rFonts w:ascii="Arial Narrow" w:hAnsi="Arial Narrow" w:cs="Calibri"/>
@@ -124,14 +125,10 @@
           <w:sz w:val="48"/>
           <w:szCs w:val="48"/>
         </w:rPr>
-        <w:t>Zinema – Management Software</w:t>
-      </w:r>
-    </w:p>
-    <w:p>
-      <w:pPr>
-        <w:pStyle w:val="Body"/>
-        <w:spacing w:after="160" w:line="240" w:lineRule="auto"/>
-        <w:jc w:val="center"/>
+        <w:t>Zinema</w:t>
+      </w:r>
+      <w:proofErr w:type="spellEnd"/>
+      <w:r>
         <w:rPr>
           <w:rFonts w:ascii="Arial Narrow" w:hAnsi="Arial Narrow" w:cs="Calibri"/>
           <w:bCs/>
@@ -139,8 +136,14 @@
           <w:sz w:val="48"/>
           <w:szCs w:val="48"/>
         </w:rPr>
-      </w:pPr>
-      <w:r>
+        <w:t xml:space="preserve"> – Management Software</w:t>
+      </w:r>
+    </w:p>
+    <w:p>
+      <w:pPr>
+        <w:pStyle w:val="Body"/>
+        <w:spacing w:after="160" w:line="240" w:lineRule="auto"/>
+        <w:jc w:val="center"/>
         <w:rPr>
           <w:rFonts w:ascii="Arial Narrow" w:hAnsi="Arial Narrow" w:cs="Calibri"/>
           <w:bCs/>
@@ -148,14 +151,8 @@
           <w:sz w:val="48"/>
           <w:szCs w:val="48"/>
         </w:rPr>
-        <w:t>Distributed System</w:t>
-      </w:r>
-    </w:p>
-    <w:p>
-      <w:pPr>
-        <w:pStyle w:val="Body"/>
-        <w:spacing w:after="160" w:line="240" w:lineRule="auto"/>
-        <w:jc w:val="center"/>
+      </w:pPr>
+      <w:r>
         <w:rPr>
           <w:rFonts w:ascii="Arial Narrow" w:hAnsi="Arial Narrow" w:cs="Calibri"/>
           <w:bCs/>
@@ -163,6 +160,21 @@
           <w:sz w:val="48"/>
           <w:szCs w:val="48"/>
         </w:rPr>
+        <w:t>Distributed System</w:t>
+      </w:r>
+    </w:p>
+    <w:p>
+      <w:pPr>
+        <w:pStyle w:val="Body"/>
+        <w:spacing w:after="160" w:line="240" w:lineRule="auto"/>
+        <w:jc w:val="center"/>
+        <w:rPr>
+          <w:rFonts w:ascii="Arial Narrow" w:hAnsi="Arial Narrow" w:cs="Calibri"/>
+          <w:bCs/>
+          <w:color w:val="auto"/>
+          <w:sz w:val="48"/>
+          <w:szCs w:val="48"/>
+        </w:rPr>
       </w:pPr>
     </w:p>
     <w:p>
@@ -654,13 +666,23 @@
           <w:szCs w:val="24"/>
         </w:rPr>
       </w:pPr>
-      <w:r>
-        <w:rPr>
-          <w:rFonts w:ascii="Calibri" w:hAnsi="Calibri" w:cs="Calibri"/>
-          <w:sz w:val="24"/>
-          <w:szCs w:val="24"/>
-        </w:rPr>
-        <w:t xml:space="preserve">Zinema is an up and coming business in need of help. It wants </w:t>
+      <w:proofErr w:type="spellStart"/>
+      <w:r>
+        <w:rPr>
+          <w:rFonts w:ascii="Calibri" w:hAnsi="Calibri" w:cs="Calibri"/>
+          <w:sz w:val="24"/>
+          <w:szCs w:val="24"/>
+        </w:rPr>
+        <w:t>Zinema</w:t>
+      </w:r>
+      <w:proofErr w:type="spellEnd"/>
+      <w:r>
+        <w:rPr>
+          <w:rFonts w:ascii="Calibri" w:hAnsi="Calibri" w:cs="Calibri"/>
+          <w:sz w:val="24"/>
+          <w:szCs w:val="24"/>
+        </w:rPr>
+        <w:t xml:space="preserve"> is an up and coming business in need of help. It wants </w:t>
       </w:r>
       <w:r>
         <w:rPr>
@@ -758,6 +780,7 @@
         </w:rPr>
         <w:t xml:space="preserve">consuming </w:t>
       </w:r>
+      <w:proofErr w:type="spellStart"/>
       <w:r>
         <w:rPr>
           <w:rFonts w:ascii="Calibri" w:hAnsi="Calibri" w:cs="Calibri"/>
@@ -765,7 +788,17 @@
           <w:szCs w:val="24"/>
           <w:lang w:val="en-GB"/>
         </w:rPr>
-        <w:t>endeavors.</w:t>
+        <w:t>endeavors</w:t>
+      </w:r>
+      <w:proofErr w:type="spellEnd"/>
+      <w:r>
+        <w:rPr>
+          <w:rFonts w:ascii="Calibri" w:hAnsi="Calibri" w:cs="Calibri"/>
+          <w:sz w:val="24"/>
+          <w:szCs w:val="24"/>
+          <w:lang w:val="en-GB"/>
+        </w:rPr>
+        <w:t>.</w:t>
       </w:r>
     </w:p>
     <w:p>
@@ -787,7 +820,27 @@
           <w:szCs w:val="24"/>
           <w:lang w:val="en-GB"/>
         </w:rPr>
-        <w:t>Based on the Product Owner’s requirements the system has been built to be split amongst different employees of the company. It can create movies, rent them, create a schedule and present it to the customer accessing the Zinema’s official website.</w:t>
+        <w:t xml:space="preserve">Based on the Product Owner’s requirements the system has been built to be split amongst different employees of the company. It can create movies, rent them, create a schedule and present it to the customer accessing the </w:t>
+      </w:r>
+      <w:proofErr w:type="spellStart"/>
+      <w:r>
+        <w:rPr>
+          <w:rFonts w:ascii="Calibri" w:hAnsi="Calibri" w:cs="Calibri"/>
+          <w:sz w:val="24"/>
+          <w:szCs w:val="24"/>
+          <w:lang w:val="en-GB"/>
+        </w:rPr>
+        <w:t>Zinema’s</w:t>
+      </w:r>
+      <w:proofErr w:type="spellEnd"/>
+      <w:r>
+        <w:rPr>
+          <w:rFonts w:ascii="Calibri" w:hAnsi="Calibri" w:cs="Calibri"/>
+          <w:sz w:val="24"/>
+          <w:szCs w:val="24"/>
+          <w:lang w:val="en-GB"/>
+        </w:rPr>
+        <w:t xml:space="preserve"> official website.</w:t>
       </w:r>
     </w:p>
     <w:p>
@@ -809,7 +862,27 @@
           <w:szCs w:val="24"/>
           <w:lang w:val="en-GB"/>
         </w:rPr>
-        <w:t>A database has also been implemented and connected to the different parts of the system in order to easily store critical information and not lose any essential data regarding both customer and company.</w:t>
+        <w:t xml:space="preserve">A database has also been implemented and connected to the different parts of the system </w:t>
+      </w:r>
+      <w:proofErr w:type="gramStart"/>
+      <w:r>
+        <w:rPr>
+          <w:rFonts w:ascii="Calibri" w:hAnsi="Calibri" w:cs="Calibri"/>
+          <w:sz w:val="24"/>
+          <w:szCs w:val="24"/>
+          <w:lang w:val="en-GB"/>
+        </w:rPr>
+        <w:t>in order to</w:t>
+      </w:r>
+      <w:proofErr w:type="gramEnd"/>
+      <w:r>
+        <w:rPr>
+          <w:rFonts w:ascii="Calibri" w:hAnsi="Calibri" w:cs="Calibri"/>
+          <w:sz w:val="24"/>
+          <w:szCs w:val="24"/>
+          <w:lang w:val="en-GB"/>
+        </w:rPr>
+        <w:t xml:space="preserve"> easily store critical information and not lose any essential data regarding both customer and company.</w:t>
       </w:r>
     </w:p>
     <w:p>
@@ -831,7 +904,27 @@
           <w:szCs w:val="24"/>
           <w:lang w:val="en-GB"/>
         </w:rPr>
-        <w:t xml:space="preserve">As per the stakeholder’s wish, each part of the system also implemented a Graphic User Interface, made simple and clean in order to ease the employees’ work and make it easier for them to use it. </w:t>
+        <w:t xml:space="preserve">As per the stakeholder’s wish, each part of the system also implemented a Graphic User Interface, made simple and clean </w:t>
+      </w:r>
+      <w:proofErr w:type="gramStart"/>
+      <w:r>
+        <w:rPr>
+          <w:rFonts w:ascii="Calibri" w:hAnsi="Calibri" w:cs="Calibri"/>
+          <w:sz w:val="24"/>
+          <w:szCs w:val="24"/>
+          <w:lang w:val="en-GB"/>
+        </w:rPr>
+        <w:t>in order to</w:t>
+      </w:r>
+      <w:proofErr w:type="gramEnd"/>
+      <w:r>
+        <w:rPr>
+          <w:rFonts w:ascii="Calibri" w:hAnsi="Calibri" w:cs="Calibri"/>
+          <w:sz w:val="24"/>
+          <w:szCs w:val="24"/>
+          <w:lang w:val="en-GB"/>
+        </w:rPr>
+        <w:t xml:space="preserve"> ease the employees’ work and make it easier for them to use it. </w:t>
       </w:r>
     </w:p>
     <w:p>
@@ -2710,7 +2803,25 @@
           <w:sz w:val="24"/>
           <w:szCs w:val="24"/>
         </w:rPr>
-        <w:t>can be attributed to many reasons but the rise in popularity of streaming platforms such as Netflix and HBOGo t</w:t>
+        <w:t xml:space="preserve">can be attributed to many reasons but the rise in popularity of streaming platforms such as Netflix and </w:t>
+      </w:r>
+      <w:proofErr w:type="spellStart"/>
+      <w:r>
+        <w:rPr>
+          <w:rFonts w:ascii="Calibri" w:hAnsi="Calibri" w:cs="Calibri"/>
+          <w:sz w:val="24"/>
+          <w:szCs w:val="24"/>
+        </w:rPr>
+        <w:t>HBOGo</w:t>
+      </w:r>
+      <w:proofErr w:type="spellEnd"/>
+      <w:r>
+        <w:rPr>
+          <w:rFonts w:ascii="Calibri" w:hAnsi="Calibri" w:cs="Calibri"/>
+          <w:sz w:val="24"/>
+          <w:szCs w:val="24"/>
+        </w:rPr>
+        <w:t xml:space="preserve"> t</w:t>
       </w:r>
       <w:r>
         <w:rPr>
@@ -2826,13 +2937,23 @@
           <w:szCs w:val="24"/>
         </w:rPr>
       </w:pPr>
-      <w:r>
-        <w:rPr>
-          <w:rFonts w:ascii="Calibri" w:hAnsi="Calibri" w:cs="Calibri"/>
-          <w:sz w:val="24"/>
-          <w:szCs w:val="24"/>
-        </w:rPr>
-        <w:t xml:space="preserve">Zinema is an up and coming business in need of help. It wants </w:t>
+      <w:proofErr w:type="spellStart"/>
+      <w:r>
+        <w:rPr>
+          <w:rFonts w:ascii="Calibri" w:hAnsi="Calibri" w:cs="Calibri"/>
+          <w:sz w:val="24"/>
+          <w:szCs w:val="24"/>
+        </w:rPr>
+        <w:t>Zinema</w:t>
+      </w:r>
+      <w:proofErr w:type="spellEnd"/>
+      <w:r>
+        <w:rPr>
+          <w:rFonts w:ascii="Calibri" w:hAnsi="Calibri" w:cs="Calibri"/>
+          <w:sz w:val="24"/>
+          <w:szCs w:val="24"/>
+        </w:rPr>
+        <w:t xml:space="preserve"> is an up and coming business in need of help. It wants </w:t>
       </w:r>
       <w:r>
         <w:rPr>
@@ -2935,13 +3056,23 @@
           <w:szCs w:val="24"/>
         </w:rPr>
       </w:pPr>
-      <w:r>
-        <w:rPr>
-          <w:rFonts w:ascii="Calibri" w:hAnsi="Calibri" w:cs="Calibri"/>
-          <w:sz w:val="24"/>
-          <w:szCs w:val="24"/>
-        </w:rPr>
-        <w:t xml:space="preserve">POStive Cinema, a company that offers management solutions to cinemas, </w:t>
+      <w:proofErr w:type="spellStart"/>
+      <w:r>
+        <w:rPr>
+          <w:rFonts w:ascii="Calibri" w:hAnsi="Calibri" w:cs="Calibri"/>
+          <w:sz w:val="24"/>
+          <w:szCs w:val="24"/>
+        </w:rPr>
+        <w:t>POStive</w:t>
+      </w:r>
+      <w:proofErr w:type="spellEnd"/>
+      <w:r>
+        <w:rPr>
+          <w:rFonts w:ascii="Calibri" w:hAnsi="Calibri" w:cs="Calibri"/>
+          <w:sz w:val="24"/>
+          <w:szCs w:val="24"/>
+        </w:rPr>
+        <w:t xml:space="preserve"> Cinema, a company that offers management solutions to cinemas, </w:t>
       </w:r>
       <w:r>
         <w:rPr>
@@ -3051,7 +3182,25 @@
           <w:sz w:val="24"/>
           <w:szCs w:val="24"/>
         </w:rPr>
-        <w:t>. Knowing that software has a big influence on the future success, Zinema wants to provide their clients with the best possible software that will not on</w:t>
+        <w:t xml:space="preserve">. Knowing that software has a big influence on the future success, </w:t>
+      </w:r>
+      <w:proofErr w:type="spellStart"/>
+      <w:r>
+        <w:rPr>
+          <w:rFonts w:ascii="Calibri" w:hAnsi="Calibri" w:cs="Calibri"/>
+          <w:sz w:val="24"/>
+          <w:szCs w:val="24"/>
+        </w:rPr>
+        <w:t>Zinema</w:t>
+      </w:r>
+      <w:proofErr w:type="spellEnd"/>
+      <w:r>
+        <w:rPr>
+          <w:rFonts w:ascii="Calibri" w:hAnsi="Calibri" w:cs="Calibri"/>
+          <w:sz w:val="24"/>
+          <w:szCs w:val="24"/>
+        </w:rPr>
+        <w:t xml:space="preserve"> wants to provide their clients with the best possible software that will not on</w:t>
       </w:r>
       <w:r>
         <w:rPr>
@@ -3161,7 +3310,25 @@
           <w:sz w:val="24"/>
           <w:szCs w:val="24"/>
         </w:rPr>
-        <w:t xml:space="preserve"> Zinema’s unique features.</w:t>
+        <w:t xml:space="preserve"> </w:t>
+      </w:r>
+      <w:proofErr w:type="spellStart"/>
+      <w:r>
+        <w:rPr>
+          <w:rFonts w:ascii="Calibri" w:hAnsi="Calibri" w:cs="Calibri"/>
+          <w:sz w:val="24"/>
+          <w:szCs w:val="24"/>
+        </w:rPr>
+        <w:t>Zinema’s</w:t>
+      </w:r>
+      <w:proofErr w:type="spellEnd"/>
+      <w:r>
+        <w:rPr>
+          <w:rFonts w:ascii="Calibri" w:hAnsi="Calibri" w:cs="Calibri"/>
+          <w:sz w:val="24"/>
+          <w:szCs w:val="24"/>
+        </w:rPr>
+        <w:t xml:space="preserve"> unique features.</w:t>
       </w:r>
     </w:p>
     <w:p>
@@ -3842,7 +4009,23 @@
         <w:t>programs</w:t>
       </w:r>
       <w:r>
-        <w:t xml:space="preserve"> are being controlled by the employees of Zinema and their customers are able to interact with the system through their official website. </w:t>
+        <w:t xml:space="preserve"> are being controlled by the employees of </w:t>
+      </w:r>
+      <w:proofErr w:type="spellStart"/>
+      <w:r>
+        <w:t>Zinema</w:t>
+      </w:r>
+      <w:proofErr w:type="spellEnd"/>
+      <w:r>
+        <w:t xml:space="preserve"> and their customers </w:t>
+      </w:r>
+      <w:proofErr w:type="gramStart"/>
+      <w:r>
+        <w:t>are able to</w:t>
+      </w:r>
+      <w:proofErr w:type="gramEnd"/>
+      <w:r>
+        <w:t xml:space="preserve"> interact with the system through their official website. </w:t>
       </w:r>
     </w:p>
     <w:p>
@@ -3913,27 +4096,14 @@
       <w:r>
         <w:t xml:space="preserve">Figure </w:t>
       </w:r>
-      <w:r>
-        <w:fldChar w:fldCharType="begin"/>
-      </w:r>
-      <w:r>
-        <w:instrText xml:space="preserve"> SEQ Figure \* ARABIC </w:instrText>
-      </w:r>
-      <w:r>
-        <w:fldChar w:fldCharType="separate"/>
-      </w:r>
-      <w:r>
-        <w:rPr>
-          <w:noProof/>
-        </w:rPr>
-        <w:t>1</w:t>
-      </w:r>
-      <w:r>
-        <w:rPr>
-          <w:noProof/>
-        </w:rPr>
-        <w:fldChar w:fldCharType="end"/>
-      </w:r>
+      <w:fldSimple w:instr=" SEQ Figure \* ARABIC ">
+        <w:r>
+          <w:rPr>
+            <w:noProof/>
+          </w:rPr>
+          <w:t>1</w:t>
+        </w:r>
+      </w:fldSimple>
       <w:r>
         <w:t xml:space="preserve"> - Movie Creator Use Case</w:t>
       </w:r>
@@ -3993,27 +4163,14 @@
       <w:r>
         <w:t xml:space="preserve">Figure </w:t>
       </w:r>
-      <w:r>
-        <w:fldChar w:fldCharType="begin"/>
-      </w:r>
-      <w:r>
-        <w:instrText xml:space="preserve"> SEQ Figure \* ARABIC </w:instrText>
-      </w:r>
-      <w:r>
-        <w:fldChar w:fldCharType="separate"/>
-      </w:r>
-      <w:r>
-        <w:rPr>
-          <w:noProof/>
-        </w:rPr>
-        <w:t>2</w:t>
-      </w:r>
-      <w:r>
-        <w:rPr>
-          <w:noProof/>
-        </w:rPr>
-        <w:fldChar w:fldCharType="end"/>
-      </w:r>
+      <w:fldSimple w:instr=" SEQ Figure \* ARABIC ">
+        <w:r>
+          <w:rPr>
+            <w:noProof/>
+          </w:rPr>
+          <w:t>2</w:t>
+        </w:r>
+      </w:fldSimple>
       <w:r>
         <w:t xml:space="preserve"> - Create Movie Activity Diagram</w:t>
       </w:r>
@@ -4025,7 +4182,15 @@
       </w:pPr>
       <w:r>
         <w:lastRenderedPageBreak/>
-        <w:t>The employee that operates the application can also list the current movies from the database in order to ensure that his actions were successful without relying on a different part of the system.</w:t>
+        <w:t xml:space="preserve">The employee that operates the application can also list the current movies from the database </w:t>
+      </w:r>
+      <w:proofErr w:type="gramStart"/>
+      <w:r>
+        <w:t>in order to</w:t>
+      </w:r>
+      <w:proofErr w:type="gramEnd"/>
+      <w:r>
+        <w:t xml:space="preserve"> ensure that his actions were successful without relying on a different part of the system.</w:t>
       </w:r>
     </w:p>
     <w:p>
@@ -4046,7 +4211,15 @@
         <w:t xml:space="preserve">part </w:t>
       </w:r>
       <w:r>
-        <w:t>in the chain. This one can rent movies that have been created by the previous link, as long as they have not already been rented. In broad terms, it functions quite similarly to the Movie Creator but has a more restricted access to the data it works with.</w:t>
+        <w:t xml:space="preserve">in the chain. This one can rent movies that have been created by the previous link, </w:t>
+      </w:r>
+      <w:proofErr w:type="gramStart"/>
+      <w:r>
+        <w:t>as long as</w:t>
+      </w:r>
+      <w:proofErr w:type="gramEnd"/>
+      <w:r>
+        <w:t xml:space="preserve"> they have not already been rented. In broad terms, it functions quite similarly to the Movie Creator but has a more restricted access to the data it works with.</w:t>
       </w:r>
     </w:p>
     <w:p>
@@ -4104,27 +4277,14 @@
       <w:r>
         <w:t xml:space="preserve">Figure </w:t>
       </w:r>
-      <w:r>
-        <w:fldChar w:fldCharType="begin"/>
-      </w:r>
-      <w:r>
-        <w:instrText xml:space="preserve"> SEQ Figure \* ARABIC </w:instrText>
-      </w:r>
-      <w:r>
-        <w:fldChar w:fldCharType="separate"/>
-      </w:r>
-      <w:r>
-        <w:rPr>
-          <w:noProof/>
-        </w:rPr>
-        <w:t>3</w:t>
-      </w:r>
-      <w:r>
-        <w:rPr>
-          <w:noProof/>
-        </w:rPr>
-        <w:fldChar w:fldCharType="end"/>
-      </w:r>
+      <w:fldSimple w:instr=" SEQ Figure \* ARABIC ">
+        <w:r>
+          <w:rPr>
+            <w:noProof/>
+          </w:rPr>
+          <w:t>3</w:t>
+        </w:r>
+      </w:fldSimple>
       <w:r>
         <w:t xml:space="preserve"> - Movie Manager Use Case</w:t>
       </w:r>
@@ -4135,7 +4295,23 @@
         <w:spacing w:line="276" w:lineRule="auto"/>
       </w:pPr>
       <w:r>
-        <w:t>An employee is able to retrieve a list of the currently unrented movies from the database and then simply insert the id of the movie he wants to rent in the application and the system will store it as rented. Once this is complete, the list will be automatically updated and the rented movie removed from the list.</w:t>
+        <w:t xml:space="preserve">An employee </w:t>
+      </w:r>
+      <w:proofErr w:type="gramStart"/>
+      <w:r>
+        <w:t>is able to</w:t>
+      </w:r>
+      <w:proofErr w:type="gramEnd"/>
+      <w:r>
+        <w:t xml:space="preserve"> retrieve a list of the currently unrented movies from the database and then simply insert the id of the movie he wants to rent in the application and the system will store it as rented. Once this is complete, the list will be automatically </w:t>
+      </w:r>
+      <w:proofErr w:type="gramStart"/>
+      <w:r>
+        <w:t>updated</w:t>
+      </w:r>
+      <w:proofErr w:type="gramEnd"/>
+      <w:r>
+        <w:t xml:space="preserve"> and the rented movie removed from the list.</w:t>
       </w:r>
     </w:p>
     <w:p>
@@ -4194,27 +4370,14 @@
       <w:r>
         <w:t xml:space="preserve">Figure </w:t>
       </w:r>
-      <w:r>
-        <w:fldChar w:fldCharType="begin"/>
-      </w:r>
-      <w:r>
-        <w:instrText xml:space="preserve"> SEQ Figure \* ARABIC </w:instrText>
-      </w:r>
-      <w:r>
-        <w:fldChar w:fldCharType="separate"/>
-      </w:r>
-      <w:r>
-        <w:rPr>
-          <w:noProof/>
-        </w:rPr>
-        <w:t>4</w:t>
-      </w:r>
-      <w:r>
-        <w:rPr>
-          <w:noProof/>
-        </w:rPr>
-        <w:fldChar w:fldCharType="end"/>
-      </w:r>
+      <w:fldSimple w:instr=" SEQ Figure \* ARABIC ">
+        <w:r>
+          <w:rPr>
+            <w:noProof/>
+          </w:rPr>
+          <w:t>4</w:t>
+        </w:r>
+      </w:fldSimple>
       <w:r>
         <w:t xml:space="preserve"> - Rent Movie Activity Diagram</w:t>
       </w:r>
@@ -4265,7 +4428,15 @@
         <w:t>The third program</w:t>
       </w:r>
       <w:r>
-        <w:t xml:space="preserve"> is the Movie Scheduler. It is definitely the most complex one since it can do a lot more than the others combined. </w:t>
+        <w:t xml:space="preserve"> is the Movie Scheduler. It is </w:t>
+      </w:r>
+      <w:proofErr w:type="gramStart"/>
+      <w:r>
+        <w:t>definitely the</w:t>
+      </w:r>
+      <w:proofErr w:type="gramEnd"/>
+      <w:r>
+        <w:t xml:space="preserve"> most complex one since it can do a lot more than the others combined. </w:t>
       </w:r>
       <w:r>
         <w:t xml:space="preserve">The scheduler can create and manage rooms for the cinema as well as take the movies that the previous </w:t>
@@ -4332,27 +4503,14 @@
       <w:r>
         <w:t xml:space="preserve">Figure </w:t>
       </w:r>
-      <w:r>
-        <w:fldChar w:fldCharType="begin"/>
-      </w:r>
-      <w:r>
-        <w:instrText xml:space="preserve"> SEQ Figure \* ARABIC </w:instrText>
-      </w:r>
-      <w:r>
-        <w:fldChar w:fldCharType="separate"/>
-      </w:r>
-      <w:r>
-        <w:rPr>
-          <w:noProof/>
-        </w:rPr>
-        <w:t>5</w:t>
-      </w:r>
-      <w:r>
-        <w:rPr>
-          <w:noProof/>
-        </w:rPr>
-        <w:fldChar w:fldCharType="end"/>
-      </w:r>
+      <w:fldSimple w:instr=" SEQ Figure \* ARABIC ">
+        <w:r>
+          <w:rPr>
+            <w:noProof/>
+          </w:rPr>
+          <w:t>5</w:t>
+        </w:r>
+      </w:fldSimple>
       <w:r>
         <w:t xml:space="preserve"> - Movie Scheduler Use Case</w:t>
       </w:r>
@@ -4425,27 +4583,14 @@
       <w:r>
         <w:t xml:space="preserve">Figure </w:t>
       </w:r>
-      <w:r>
-        <w:fldChar w:fldCharType="begin"/>
-      </w:r>
-      <w:r>
-        <w:instrText xml:space="preserve"> SEQ Figure \* ARABIC </w:instrText>
-      </w:r>
-      <w:r>
-        <w:fldChar w:fldCharType="separate"/>
-      </w:r>
-      <w:r>
-        <w:rPr>
-          <w:noProof/>
-        </w:rPr>
-        <w:t>6</w:t>
-      </w:r>
-      <w:r>
-        <w:rPr>
-          <w:noProof/>
-        </w:rPr>
-        <w:fldChar w:fldCharType="end"/>
-      </w:r>
+      <w:fldSimple w:instr=" SEQ Figure \* ARABIC ">
+        <w:r>
+          <w:rPr>
+            <w:noProof/>
+          </w:rPr>
+          <w:t>6</w:t>
+        </w:r>
+      </w:fldSimple>
       <w:r>
         <w:t xml:space="preserve"> - Create Schedule Diagram</w:t>
       </w:r>
@@ -4574,27 +4719,14 @@
       <w:r>
         <w:t xml:space="preserve">Figure </w:t>
       </w:r>
-      <w:r>
-        <w:fldChar w:fldCharType="begin"/>
-      </w:r>
-      <w:r>
-        <w:instrText xml:space="preserve"> SEQ Figure \* ARABIC </w:instrText>
-      </w:r>
-      <w:r>
-        <w:fldChar w:fldCharType="separate"/>
-      </w:r>
-      <w:r>
-        <w:rPr>
-          <w:noProof/>
-        </w:rPr>
-        <w:t>7</w:t>
-      </w:r>
-      <w:r>
-        <w:rPr>
-          <w:noProof/>
-        </w:rPr>
-        <w:fldChar w:fldCharType="end"/>
-      </w:r>
+      <w:fldSimple w:instr=" SEQ Figure \* ARABIC ">
+        <w:r>
+          <w:rPr>
+            <w:noProof/>
+          </w:rPr>
+          <w:t>7</w:t>
+        </w:r>
+      </w:fldSimple>
       <w:r>
         <w:t xml:space="preserve"> - Ticket Booker Use Case</w:t>
       </w:r>
@@ -4653,27 +4785,14 @@
       <w:r>
         <w:t xml:space="preserve">Figure </w:t>
       </w:r>
-      <w:r>
-        <w:fldChar w:fldCharType="begin"/>
-      </w:r>
-      <w:r>
-        <w:instrText xml:space="preserve"> SEQ Figure \* ARABIC </w:instrText>
-      </w:r>
-      <w:r>
-        <w:fldChar w:fldCharType="separate"/>
-      </w:r>
-      <w:r>
-        <w:rPr>
-          <w:noProof/>
-        </w:rPr>
-        <w:t>8</w:t>
-      </w:r>
-      <w:r>
-        <w:rPr>
-          <w:noProof/>
-        </w:rPr>
-        <w:fldChar w:fldCharType="end"/>
-      </w:r>
+      <w:fldSimple w:instr=" SEQ Figure \* ARABIC ">
+        <w:r>
+          <w:rPr>
+            <w:noProof/>
+          </w:rPr>
+          <w:t>8</w:t>
+        </w:r>
+      </w:fldSimple>
       <w:r>
         <w:t xml:space="preserve"> - Book Ticket Activity Diagram</w:t>
       </w:r>
@@ -4689,13 +4808,448 @@
     </w:p>
     <w:p>
       <w:pPr>
+        <w:pStyle w:val="NoSpacing"/>
+        <w:spacing w:line="276" w:lineRule="auto"/>
+      </w:pPr>
+    </w:p>
+    <w:p>
+      <w:pPr>
+        <w:pStyle w:val="Body"/>
+        <w:jc w:val="both"/>
+        <w:rPr>
+          <w:rFonts w:ascii="Calibri" w:hAnsi="Calibri" w:cs="Calibri"/>
+          <w:b/>
+          <w:color w:val="008000"/>
+          <w:sz w:val="24"/>
+          <w:szCs w:val="24"/>
+        </w:rPr>
+      </w:pPr>
+      <w:r>
+        <w:rPr>
+          <w:rFonts w:ascii="Calibri" w:hAnsi="Calibri" w:cs="Calibri"/>
+          <w:b/>
+          <w:color w:val="008000"/>
+          <w:sz w:val="24"/>
+          <w:szCs w:val="24"/>
+        </w:rPr>
+        <w:t>Security</w:t>
+      </w:r>
+    </w:p>
+    <w:p>
+      <w:pPr>
+        <w:spacing w:line="276" w:lineRule="auto"/>
+        <w:jc w:val="both"/>
+        <w:rPr>
+          <w:rFonts w:ascii="Calibri" w:hAnsi="Calibri" w:cs="Calibri"/>
+        </w:rPr>
+      </w:pPr>
+      <w:proofErr w:type="gramStart"/>
+      <w:r>
+        <w:rPr>
+          <w:rFonts w:ascii="Calibri" w:hAnsi="Calibri" w:cs="Calibri"/>
+        </w:rPr>
+        <w:t>In order to</w:t>
+      </w:r>
+      <w:proofErr w:type="gramEnd"/>
+      <w:r>
+        <w:rPr>
+          <w:rFonts w:ascii="Calibri" w:hAnsi="Calibri" w:cs="Calibri"/>
+        </w:rPr>
+        <w:t xml:space="preserve"> make the system secure, possible risks and dangers that come with the project were discussed. All goals, means and powers of an attacker were taken under consideration. Matters such as threat frequency and effect, preventive and corrective measures are examined in the next part of the document. </w:t>
+      </w:r>
+    </w:p>
+    <w:p>
+      <w:pPr>
+        <w:spacing w:line="276" w:lineRule="auto"/>
+        <w:jc w:val="both"/>
+        <w:rPr>
+          <w:rFonts w:ascii="Calibri" w:hAnsi="Calibri" w:cs="Calibri"/>
+        </w:rPr>
+      </w:pPr>
+    </w:p>
+    <w:p>
+      <w:pPr>
+        <w:spacing w:line="276" w:lineRule="auto"/>
+        <w:jc w:val="both"/>
+        <w:rPr>
+          <w:rFonts w:ascii="Calibri" w:hAnsi="Calibri" w:cs="Calibri"/>
+          <w:color w:val="000000" w:themeColor="text1"/>
+        </w:rPr>
+      </w:pPr>
+      <w:r>
+        <w:rPr>
+          <w:rFonts w:ascii="Calibri" w:hAnsi="Calibri" w:cs="Calibri"/>
+        </w:rPr>
+        <w:t>The threat of spoofing identity endangers the authentication property. A possible goal of the attacker might be to impersonate a different user. This is possible to achieve by preforming the man in the middle attack. The criminal can intercept the messages that the two users are exchanging and steal the signature of one of the users. A masquerade attack is an active type of attack usually performed by external attackers on the network.</w:t>
+      </w:r>
+      <w:r>
+        <w:rPr>
+          <w:rFonts w:ascii="Calibri" w:hAnsi="Calibri" w:cs="Calibri"/>
+          <w:color w:val="FF0000"/>
+        </w:rPr>
+        <w:t xml:space="preserve"> </w:t>
+      </w:r>
+      <w:r>
+        <w:rPr>
+          <w:rFonts w:ascii="Calibri" w:hAnsi="Calibri" w:cs="Calibri"/>
+          <w:color w:val="000000" w:themeColor="text1"/>
+        </w:rPr>
+        <w:t xml:space="preserve">To overcome this threat implementing a login system and encrypting the signature can </w:t>
+      </w:r>
+      <w:r>
+        <w:rPr>
+          <w:rFonts w:ascii="Calibri" w:hAnsi="Calibri" w:cs="Calibri"/>
+          <w:color w:val="000000" w:themeColor="text1"/>
+        </w:rPr>
+        <w:lastRenderedPageBreak/>
+        <w:t xml:space="preserve">be a solution. This way the attacker won’t be able to get a hold of the user’s signature, nor send data as this specific user, because of the required password. </w:t>
+      </w:r>
+    </w:p>
+    <w:p>
+      <w:pPr>
+        <w:spacing w:line="276" w:lineRule="auto"/>
+        <w:jc w:val="both"/>
+        <w:rPr>
+          <w:rFonts w:ascii="Calibri" w:hAnsi="Calibri" w:cs="Calibri"/>
+          <w:color w:val="000000" w:themeColor="text1"/>
+        </w:rPr>
+      </w:pPr>
+    </w:p>
+    <w:p>
+      <w:pPr>
+        <w:spacing w:line="276" w:lineRule="auto"/>
+        <w:jc w:val="both"/>
+        <w:rPr>
+          <w:rFonts w:ascii="Calibri" w:hAnsi="Calibri" w:cs="Calibri"/>
+          <w:color w:val="000000" w:themeColor="text1"/>
+        </w:rPr>
+      </w:pPr>
+      <w:r>
+        <w:rPr>
+          <w:rFonts w:ascii="Calibri" w:hAnsi="Calibri" w:cs="Calibri"/>
+          <w:color w:val="000000" w:themeColor="text1"/>
+        </w:rPr>
+        <w:t>Tampering puts the integrity property in danger. A goal of such an attack is to modify the data while it is transferred from one user to another user. That means that the information a user is receiving is not the original that was sent. An external attacker can modify the message (which is an active attack) either online, offline or on the network. Mechanisms such as signing packets or checksums can prevent tampering. By signing we are sure that the message was sent from the right user, and thanks to checksums, once the information is coded it cannot be reverted. Because of that, the perpetrator either cannot access the data to modify it, or he cannot change the signature.</w:t>
+      </w:r>
+    </w:p>
+    <w:p>
+      <w:pPr>
+        <w:spacing w:line="276" w:lineRule="auto"/>
+        <w:jc w:val="both"/>
+        <w:rPr>
+          <w:rFonts w:ascii="Calibri" w:hAnsi="Calibri" w:cs="Calibri"/>
+          <w:color w:val="000000" w:themeColor="text1"/>
+        </w:rPr>
+      </w:pPr>
+    </w:p>
+    <w:p>
+      <w:pPr>
+        <w:spacing w:line="276" w:lineRule="auto"/>
+        <w:jc w:val="both"/>
+        <w:rPr>
+          <w:rFonts w:ascii="Calibri" w:hAnsi="Calibri" w:cs="Calibri"/>
+          <w:color w:val="000000" w:themeColor="text1"/>
+        </w:rPr>
+      </w:pPr>
+      <w:r>
+        <w:rPr>
+          <w:rFonts w:ascii="Calibri" w:hAnsi="Calibri" w:cs="Calibri"/>
+          <w:color w:val="000000" w:themeColor="text1"/>
+        </w:rPr>
+        <w:t>Repudiation threatens the confirmation property. In this case the attacker is denying the actions that they performed on the system. Such a violation can be performed in a system that is not keeping track of the user’s activity. Repudiation is an active attack that can be performed by an internal user, either offline, online or on the network. To prevent repudiation digital signatures or logging of user activity can be implemented. Thanks to such mechanisms the attacker will not be able to deny their action, because all his activity will be associated with themselves.</w:t>
+      </w:r>
+    </w:p>
+    <w:p>
+      <w:pPr>
+        <w:spacing w:line="276" w:lineRule="auto"/>
+        <w:jc w:val="both"/>
+        <w:rPr>
+          <w:rFonts w:ascii="Calibri" w:hAnsi="Calibri" w:cs="Calibri"/>
+        </w:rPr>
+      </w:pPr>
+    </w:p>
+    <w:p>
+      <w:pPr>
+        <w:spacing w:line="276" w:lineRule="auto"/>
+        <w:jc w:val="both"/>
+        <w:rPr>
+          <w:rFonts w:ascii="Calibri" w:hAnsi="Calibri" w:cs="Calibri"/>
+        </w:rPr>
+      </w:pPr>
+      <w:r>
+        <w:rPr>
+          <w:rFonts w:ascii="Calibri" w:hAnsi="Calibri" w:cs="Calibri"/>
+        </w:rPr>
+        <w:t xml:space="preserve">Information disclosure can be an attacker’s goal and threatens the confidentiality property of data used in our system. An attacker being able to disclose information means that they had access to data they should not have been able to see. This goal can be achieved by </w:t>
+      </w:r>
+      <w:proofErr w:type="gramStart"/>
+      <w:r>
+        <w:rPr>
+          <w:rFonts w:ascii="Calibri" w:hAnsi="Calibri" w:cs="Calibri"/>
+        </w:rPr>
+        <w:t>a number of</w:t>
+      </w:r>
+      <w:proofErr w:type="gramEnd"/>
+      <w:r>
+        <w:rPr>
+          <w:rFonts w:ascii="Calibri" w:hAnsi="Calibri" w:cs="Calibri"/>
+        </w:rPr>
+        <w:t xml:space="preserve"> attacks that our system may be vulnerable to. Some of those attacks could be passive, such as eavesdropping on the information sent, or active, for example blocking a message from arriving and then looking at the information. By using the EINOO model we can determine where and by whom our system could be attacked. </w:t>
+      </w:r>
+    </w:p>
+    <w:p>
+      <w:pPr>
+        <w:spacing w:line="276" w:lineRule="auto"/>
+        <w:jc w:val="both"/>
+        <w:rPr>
+          <w:rFonts w:ascii="Calibri" w:hAnsi="Calibri" w:cs="Calibri"/>
+        </w:rPr>
+      </w:pPr>
+    </w:p>
+    <w:p>
+      <w:pPr>
+        <w:spacing w:line="276" w:lineRule="auto"/>
+        <w:jc w:val="both"/>
+        <w:rPr>
+          <w:rFonts w:ascii="Calibri" w:hAnsi="Calibri" w:cs="Calibri"/>
+        </w:rPr>
+      </w:pPr>
+      <w:r>
+        <w:rPr>
+          <w:rFonts w:ascii="Calibri" w:hAnsi="Calibri" w:cs="Calibri"/>
+        </w:rPr>
+        <w:t xml:space="preserve">External attackers could perform network attacks, such as the ones mentioned above, </w:t>
+      </w:r>
+      <w:proofErr w:type="gramStart"/>
+      <w:r>
+        <w:rPr>
+          <w:rFonts w:ascii="Calibri" w:hAnsi="Calibri" w:cs="Calibri"/>
+        </w:rPr>
+        <w:t>in order to</w:t>
+      </w:r>
+      <w:proofErr w:type="gramEnd"/>
+      <w:r>
+        <w:rPr>
+          <w:rFonts w:ascii="Calibri" w:hAnsi="Calibri" w:cs="Calibri"/>
+        </w:rPr>
+        <w:t xml:space="preserve"> gain access to unauthorized information and internal attackers which may be able to perform off-line attacks so that they could steal information. A feasible approach to this threat would be to use cryptographic encryption </w:t>
+      </w:r>
+      <w:proofErr w:type="gramStart"/>
+      <w:r>
+        <w:rPr>
+          <w:rFonts w:ascii="Calibri" w:hAnsi="Calibri" w:cs="Calibri"/>
+        </w:rPr>
+        <w:t>in order to</w:t>
+      </w:r>
+      <w:proofErr w:type="gramEnd"/>
+      <w:r>
+        <w:rPr>
+          <w:rFonts w:ascii="Calibri" w:hAnsi="Calibri" w:cs="Calibri"/>
+        </w:rPr>
+        <w:t xml:space="preserve"> secure the data in our system. This way if the data is intercepted by an external attacker using passive or active attacks or if an internal attacker carries out successfully an off-line attack the information they get is encrypted and therefore secure. However, if an attacker does manage to achieve information disclosure then the mistake we made </w:t>
+      </w:r>
+      <w:r>
+        <w:rPr>
+          <w:rFonts w:ascii="Calibri" w:hAnsi="Calibri" w:cs="Calibri"/>
+        </w:rPr>
+        <w:lastRenderedPageBreak/>
+        <w:t>would be at the Mechanism level, suggesting that the vulnerability comes from what encryption we use.</w:t>
+      </w:r>
+    </w:p>
+    <w:p>
+      <w:pPr>
+        <w:spacing w:line="276" w:lineRule="auto"/>
+        <w:jc w:val="both"/>
+        <w:rPr>
+          <w:rFonts w:ascii="Calibri" w:hAnsi="Calibri" w:cs="Calibri"/>
+        </w:rPr>
+      </w:pPr>
+    </w:p>
+    <w:p>
+      <w:pPr>
+        <w:spacing w:line="276" w:lineRule="auto"/>
+        <w:jc w:val="both"/>
+        <w:rPr>
+          <w:rFonts w:ascii="Calibri" w:hAnsi="Calibri" w:cs="Calibri"/>
+        </w:rPr>
+      </w:pPr>
+      <w:r>
+        <w:rPr>
+          <w:rFonts w:ascii="Calibri" w:hAnsi="Calibri" w:cs="Calibri"/>
+        </w:rPr>
+        <w:t xml:space="preserve">Denial of service type attacks represent a danger to the availability of the data used in our system. An attacker could be able to deny a user’s access to our system and such a goal could be accomplished through some attacks that the system may be vulnerable to. A denial of service attack is an active one and can be carried out by both external and internal attackers; such attacks usually occurring on the network. A login system is susceptible to </w:t>
+      </w:r>
+      <w:proofErr w:type="spellStart"/>
+      <w:r>
+        <w:rPr>
+          <w:rFonts w:ascii="Calibri" w:hAnsi="Calibri" w:cs="Calibri"/>
+        </w:rPr>
+        <w:t>DoS</w:t>
+      </w:r>
+      <w:proofErr w:type="spellEnd"/>
+      <w:r>
+        <w:rPr>
+          <w:rFonts w:ascii="Calibri" w:hAnsi="Calibri" w:cs="Calibri"/>
+        </w:rPr>
+        <w:t xml:space="preserve"> attacks </w:t>
+      </w:r>
+      <w:proofErr w:type="gramStart"/>
+      <w:r>
+        <w:rPr>
+          <w:rFonts w:ascii="Calibri" w:hAnsi="Calibri" w:cs="Calibri"/>
+        </w:rPr>
+        <w:t>by the use of</w:t>
+      </w:r>
+      <w:proofErr w:type="gramEnd"/>
+      <w:r>
+        <w:rPr>
+          <w:rFonts w:ascii="Calibri" w:hAnsi="Calibri" w:cs="Calibri"/>
+        </w:rPr>
+        <w:t xml:space="preserve"> bots that input wrong information for a large amount of times. </w:t>
+      </w:r>
+      <w:proofErr w:type="gramStart"/>
+      <w:r>
+        <w:rPr>
+          <w:rFonts w:ascii="Calibri" w:hAnsi="Calibri" w:cs="Calibri"/>
+        </w:rPr>
+        <w:t>In order to</w:t>
+      </w:r>
+      <w:proofErr w:type="gramEnd"/>
+      <w:r>
+        <w:rPr>
+          <w:rFonts w:ascii="Calibri" w:hAnsi="Calibri" w:cs="Calibri"/>
+        </w:rPr>
+        <w:t xml:space="preserve"> prevent this the system should ask the user to perform an action only a human would be able to before verifying the login credentials. The most widely used solution for this is the </w:t>
+      </w:r>
+      <w:proofErr w:type="spellStart"/>
+      <w:r>
+        <w:rPr>
+          <w:rFonts w:ascii="Calibri" w:hAnsi="Calibri" w:cs="Calibri"/>
+        </w:rPr>
+        <w:t>reCAPTCHA</w:t>
+      </w:r>
+      <w:proofErr w:type="spellEnd"/>
+      <w:r>
+        <w:rPr>
+          <w:rFonts w:ascii="Calibri" w:hAnsi="Calibri" w:cs="Calibri"/>
+        </w:rPr>
+        <w:t xml:space="preserve"> security service. However, attacks that have the goal of denying service to the user may take many forms and if such an attack does succeed we should take another look at the Threat Model and see what types of attacks we </w:t>
+      </w:r>
+      <w:proofErr w:type="gramStart"/>
+      <w:r>
+        <w:rPr>
+          <w:rFonts w:ascii="Calibri" w:hAnsi="Calibri" w:cs="Calibri"/>
+        </w:rPr>
+        <w:t>dismissed</w:t>
+      </w:r>
+      <w:proofErr w:type="gramEnd"/>
+      <w:r>
+        <w:rPr>
+          <w:rFonts w:ascii="Calibri" w:hAnsi="Calibri" w:cs="Calibri"/>
+        </w:rPr>
+        <w:t xml:space="preserve"> or we did not think of.</w:t>
+      </w:r>
+    </w:p>
+    <w:p>
+      <w:pPr>
+        <w:spacing w:line="276" w:lineRule="auto"/>
+        <w:jc w:val="both"/>
+        <w:rPr>
+          <w:rFonts w:ascii="Calibri" w:hAnsi="Calibri" w:cs="Calibri"/>
+        </w:rPr>
+      </w:pPr>
+    </w:p>
+    <w:p>
+      <w:pPr>
+        <w:spacing w:line="276" w:lineRule="auto"/>
+        <w:jc w:val="both"/>
         <w:rPr>
           <w:rFonts w:ascii="Calibri" w:hAnsi="Calibri"/>
         </w:rPr>
       </w:pPr>
       <w:r>
-        <w:br w:type="page"/>
-      </w:r>
+        <w:rPr>
+          <w:rFonts w:ascii="Calibri" w:hAnsi="Calibri" w:cs="Calibri"/>
+        </w:rPr>
+        <w:t xml:space="preserve">An attacker may also have elevation of privileges as his goal, such attacks resulting in them being able to receive higher rights in our system than they should. Attacks directed at achieving elevation of privileges could be active ones and may occur on the network; such attacks being most usually carried out by external attackers. </w:t>
+      </w:r>
+      <w:proofErr w:type="gramStart"/>
+      <w:r>
+        <w:rPr>
+          <w:rFonts w:ascii="Calibri" w:hAnsi="Calibri" w:cs="Calibri"/>
+        </w:rPr>
+        <w:t>In order to</w:t>
+      </w:r>
+      <w:proofErr w:type="gramEnd"/>
+      <w:r>
+        <w:rPr>
+          <w:rFonts w:ascii="Calibri" w:hAnsi="Calibri" w:cs="Calibri"/>
+        </w:rPr>
+        <w:t xml:space="preserve"> prevent unauthorized access a login system and verification of input may be useful in order to deter this threat. Another idea would be to ask for the user’s credentials again before authorizing them to perform an important action (e.g.: permanently deleting some files). Omissions in the Threat Model may, however, permit attackers to succeed in elevating their privileges.</w:t>
+      </w:r>
+    </w:p>
+    <w:p>
+      <w:pPr>
+        <w:rPr>
+          <w:rFonts w:ascii="Calibri" w:hAnsi="Calibri"/>
+        </w:rPr>
+      </w:pPr>
+    </w:p>
+    <w:p>
+      <w:pPr>
+        <w:rPr>
+          <w:rFonts w:ascii="Calibri" w:hAnsi="Calibri"/>
+        </w:rPr>
+      </w:pPr>
+    </w:p>
+    <w:p>
+      <w:pPr>
+        <w:rPr>
+          <w:rFonts w:ascii="Calibri" w:hAnsi="Calibri"/>
+        </w:rPr>
+      </w:pPr>
+    </w:p>
+    <w:p>
+      <w:pPr>
+        <w:rPr>
+          <w:rFonts w:ascii="Calibri" w:hAnsi="Calibri"/>
+        </w:rPr>
+      </w:pPr>
+    </w:p>
+    <w:p>
+      <w:pPr>
+        <w:rPr>
+          <w:rFonts w:ascii="Calibri" w:hAnsi="Calibri"/>
+        </w:rPr>
+      </w:pPr>
+    </w:p>
+    <w:p>
+      <w:pPr>
+        <w:rPr>
+          <w:rFonts w:ascii="Calibri" w:hAnsi="Calibri"/>
+        </w:rPr>
+      </w:pPr>
+    </w:p>
+    <w:p>
+      <w:pPr>
+        <w:rPr>
+          <w:rFonts w:ascii="Calibri" w:hAnsi="Calibri"/>
+        </w:rPr>
+      </w:pPr>
+    </w:p>
+    <w:p>
+      <w:pPr>
+        <w:rPr>
+          <w:rFonts w:ascii="Calibri" w:hAnsi="Calibri"/>
+        </w:rPr>
+      </w:pPr>
+    </w:p>
+    <w:p>
+      <w:pPr>
+        <w:rPr>
+          <w:rFonts w:ascii="Calibri" w:hAnsi="Calibri"/>
+        </w:rPr>
+      </w:pPr>
     </w:p>
     <w:p>
       <w:pPr>
@@ -4723,6 +5277,8 @@
     <w:p>
       <w:pPr>
         <w:pStyle w:val="Body"/>
+        <w:spacing w:line="276" w:lineRule="auto"/>
+        <w:jc w:val="both"/>
         <w:rPr>
           <w:rFonts w:ascii="Calibri" w:hAnsi="Calibri" w:cs="Calibri"/>
           <w:sz w:val="24"/>
@@ -4792,27 +5348,14 @@
       <w:r>
         <w:t xml:space="preserve">Figure </w:t>
       </w:r>
-      <w:r>
-        <w:fldChar w:fldCharType="begin"/>
-      </w:r>
-      <w:r>
-        <w:instrText xml:space="preserve"> SEQ Figure \* ARABIC </w:instrText>
-      </w:r>
-      <w:r>
-        <w:fldChar w:fldCharType="separate"/>
-      </w:r>
-      <w:r>
-        <w:rPr>
-          <w:noProof/>
-        </w:rPr>
-        <w:t>6</w:t>
-      </w:r>
-      <w:r>
-        <w:rPr>
-          <w:noProof/>
-        </w:rPr>
-        <w:fldChar w:fldCharType="end"/>
-      </w:r>
+      <w:fldSimple w:instr=" SEQ Figure \* ARABIC ">
+        <w:r>
+          <w:rPr>
+            <w:noProof/>
+          </w:rPr>
+          <w:t>6</w:t>
+        </w:r>
+      </w:fldSimple>
       <w:r>
         <w:t xml:space="preserve"> - The three tiers</w:t>
       </w:r>
@@ -4820,6 +5363,7 @@
     <w:p>
       <w:pPr>
         <w:pStyle w:val="Body"/>
+        <w:spacing w:line="276" w:lineRule="auto"/>
         <w:jc w:val="both"/>
         <w:rPr>
           <w:rFonts w:ascii="Calibri" w:hAnsi="Calibri" w:cs="Calibri"/>
@@ -4924,27 +5468,14 @@
       <w:r>
         <w:t xml:space="preserve">Figure </w:t>
       </w:r>
-      <w:r>
-        <w:fldChar w:fldCharType="begin"/>
-      </w:r>
-      <w:r>
-        <w:instrText xml:space="preserve"> SEQ Figure \* ARABIC </w:instrText>
-      </w:r>
-      <w:r>
-        <w:fldChar w:fldCharType="separate"/>
-      </w:r>
-      <w:r>
-        <w:rPr>
-          <w:noProof/>
-        </w:rPr>
-        <w:t>7</w:t>
-      </w:r>
-      <w:r>
-        <w:rPr>
-          <w:noProof/>
-        </w:rPr>
-        <w:fldChar w:fldCharType="end"/>
-      </w:r>
+      <w:fldSimple w:instr=" SEQ Figure \* ARABIC ">
+        <w:r>
+          <w:rPr>
+            <w:noProof/>
+          </w:rPr>
+          <w:t>7</w:t>
+        </w:r>
+      </w:fldSimple>
       <w:r>
         <w:t xml:space="preserve"> – Overview of all four components</w:t>
       </w:r>
@@ -4952,6 +5483,7 @@
     <w:p>
       <w:pPr>
         <w:pStyle w:val="Body"/>
+        <w:spacing w:line="276" w:lineRule="auto"/>
         <w:jc w:val="both"/>
         <w:rPr>
           <w:rFonts w:ascii="Calibri" w:hAnsi="Calibri" w:cs="Calibri"/>
@@ -5029,27 +5561,14 @@
       <w:r>
         <w:t xml:space="preserve">Figure </w:t>
       </w:r>
-      <w:r>
-        <w:fldChar w:fldCharType="begin"/>
-      </w:r>
-      <w:r>
-        <w:instrText xml:space="preserve"> SEQ Figure \* ARABIC </w:instrText>
-      </w:r>
-      <w:r>
-        <w:fldChar w:fldCharType="separate"/>
-      </w:r>
-      <w:r>
-        <w:rPr>
-          <w:noProof/>
-        </w:rPr>
-        <w:t>8</w:t>
-      </w:r>
-      <w:r>
-        <w:rPr>
-          <w:noProof/>
-        </w:rPr>
-        <w:fldChar w:fldCharType="end"/>
-      </w:r>
+      <w:fldSimple w:instr=" SEQ Figure \* ARABIC ">
+        <w:r>
+          <w:rPr>
+            <w:noProof/>
+          </w:rPr>
+          <w:t>8</w:t>
+        </w:r>
+      </w:fldSimple>
       <w:r>
         <w:t xml:space="preserve"> - Tier3 overview</w:t>
       </w:r>
@@ -5057,6 +5576,7 @@
     <w:p>
       <w:pPr>
         <w:pStyle w:val="Body"/>
+        <w:spacing w:line="276" w:lineRule="auto"/>
         <w:jc w:val="both"/>
         <w:rPr>
           <w:rFonts w:ascii="Calibri" w:hAnsi="Calibri" w:cs="Calibri"/>
@@ -5088,29 +5608,23 @@
         </w:rPr>
         <w:t xml:space="preserve"> </w:t>
       </w:r>
-      <w:r>
-        <w:rPr>
-          <w:rFonts w:ascii="Calibri" w:hAnsi="Calibri" w:cs="Calibri"/>
-          <w:sz w:val="24"/>
-          <w:szCs w:val="24"/>
-        </w:rPr>
-        <w:t>I</w:t>
-      </w:r>
-      <w:r>
-        <w:rPr>
-          <w:rFonts w:ascii="Calibri" w:hAnsi="Calibri" w:cs="Calibri"/>
-          <w:sz w:val="24"/>
-          <w:szCs w:val="24"/>
-        </w:rPr>
-        <w:t>n order to benefit from the Entity Framewo</w:t>
-      </w:r>
-      <w:r>
-        <w:rPr>
-          <w:rFonts w:ascii="Calibri" w:hAnsi="Calibri" w:cs="Calibri"/>
-          <w:sz w:val="24"/>
-          <w:szCs w:val="24"/>
-        </w:rPr>
-        <w:t xml:space="preserve">rk Core data access technology, </w:t>
+      <w:proofErr w:type="gramStart"/>
+      <w:r>
+        <w:rPr>
+          <w:rFonts w:ascii="Calibri" w:hAnsi="Calibri" w:cs="Calibri"/>
+          <w:sz w:val="24"/>
+          <w:szCs w:val="24"/>
+        </w:rPr>
+        <w:t>In order to</w:t>
+      </w:r>
+      <w:proofErr w:type="gramEnd"/>
+      <w:r>
+        <w:rPr>
+          <w:rFonts w:ascii="Calibri" w:hAnsi="Calibri" w:cs="Calibri"/>
+          <w:sz w:val="24"/>
+          <w:szCs w:val="24"/>
+        </w:rPr>
+        <w:t xml:space="preserve"> benefit from the Entity Framework Core data access technology, </w:t>
       </w:r>
       <w:r>
         <w:rPr>
@@ -5132,6 +5646,7 @@
     <w:p>
       <w:pPr>
         <w:pStyle w:val="Body"/>
+        <w:spacing w:line="276" w:lineRule="auto"/>
         <w:jc w:val="both"/>
         <w:rPr>
           <w:rFonts w:ascii="Calibri" w:hAnsi="Calibri" w:cs="Calibri"/>
@@ -5161,7 +5676,25 @@
           <w:sz w:val="24"/>
           <w:szCs w:val="24"/>
         </w:rPr>
-        <w:t xml:space="preserve"> easily send data that can be interpreted by programs written in both Java and C#, the data sent between tiers is serialized with Json.</w:t>
+        <w:t xml:space="preserve"> easily send data that can be interpreted by programs written in both Java and C#, the data sent between tiers is serialized with </w:t>
+      </w:r>
+      <w:proofErr w:type="spellStart"/>
+      <w:r>
+        <w:rPr>
+          <w:rFonts w:ascii="Calibri" w:hAnsi="Calibri" w:cs="Calibri"/>
+          <w:sz w:val="24"/>
+          <w:szCs w:val="24"/>
+        </w:rPr>
+        <w:t>Json</w:t>
+      </w:r>
+      <w:proofErr w:type="spellEnd"/>
+      <w:r>
+        <w:rPr>
+          <w:rFonts w:ascii="Calibri" w:hAnsi="Calibri" w:cs="Calibri"/>
+          <w:sz w:val="24"/>
+          <w:szCs w:val="24"/>
+        </w:rPr>
+        <w:t>.</w:t>
       </w:r>
     </w:p>
     <w:p>
@@ -5236,33 +5769,22 @@
       <w:r>
         <w:t xml:space="preserve">Figure </w:t>
       </w:r>
-      <w:r>
-        <w:fldChar w:fldCharType="begin"/>
-      </w:r>
-      <w:r>
-        <w:instrText xml:space="preserve"> SEQ Figure \* ARABIC </w:instrText>
-      </w:r>
-      <w:r>
-        <w:fldChar w:fldCharType="separate"/>
-      </w:r>
-      <w:r>
-        <w:rPr>
-          <w:noProof/>
-        </w:rPr>
-        <w:t>9</w:t>
-      </w:r>
-      <w:r>
-        <w:rPr>
-          <w:noProof/>
-        </w:rPr>
-        <w:fldChar w:fldCharType="end"/>
-      </w:r>
+      <w:fldSimple w:instr=" SEQ Figure \* ARABIC ">
+        <w:r>
+          <w:rPr>
+            <w:noProof/>
+          </w:rPr>
+          <w:t>9</w:t>
+        </w:r>
+      </w:fldSimple>
       <w:r>
         <w:t xml:space="preserve"> - Server Diagram</w:t>
       </w:r>
     </w:p>
     <w:p>
       <w:pPr>
+        <w:spacing w:line="276" w:lineRule="auto"/>
+        <w:jc w:val="both"/>
         <w:rPr>
           <w:rFonts w:ascii="Calibri" w:hAnsi="Calibri" w:cs="Calibri"/>
         </w:rPr>
@@ -5283,7 +5805,21 @@
         <w:rPr>
           <w:rFonts w:ascii="Calibri" w:hAnsi="Calibri" w:cs="Calibri"/>
         </w:rPr>
-        <w:t xml:space="preserve"> the client socket will be injected in the ThreadHandler class, which runs on a thread, that handles the communication between the client and the server.</w:t>
+        <w:t xml:space="preserve"> the client socket will be injected in the </w:t>
+      </w:r>
+      <w:proofErr w:type="spellStart"/>
+      <w:r>
+        <w:rPr>
+          <w:rFonts w:ascii="Calibri" w:hAnsi="Calibri" w:cs="Calibri"/>
+        </w:rPr>
+        <w:t>ThreadHandler</w:t>
+      </w:r>
+      <w:proofErr w:type="spellEnd"/>
+      <w:r>
+        <w:rPr>
+          <w:rFonts w:ascii="Calibri" w:hAnsi="Calibri" w:cs="Calibri"/>
+        </w:rPr>
+        <w:t xml:space="preserve"> class, which runs on a thread, that handles the communication between the client and the server.</w:t>
       </w:r>
     </w:p>
     <w:p>
@@ -5356,27 +5892,14 @@
       <w:r>
         <w:t xml:space="preserve">Figure </w:t>
       </w:r>
-      <w:r>
-        <w:fldChar w:fldCharType="begin"/>
-      </w:r>
-      <w:r>
-        <w:instrText xml:space="preserve"> SEQ Figure \* ARABIC </w:instrText>
-      </w:r>
-      <w:r>
-        <w:fldChar w:fldCharType="separate"/>
-      </w:r>
-      <w:r>
-        <w:rPr>
-          <w:noProof/>
-        </w:rPr>
-        <w:t>10</w:t>
-      </w:r>
-      <w:r>
-        <w:rPr>
-          <w:noProof/>
-        </w:rPr>
-        <w:fldChar w:fldCharType="end"/>
-      </w:r>
+      <w:fldSimple w:instr=" SEQ Figure \* ARABIC ">
+        <w:r>
+          <w:rPr>
+            <w:noProof/>
+          </w:rPr>
+          <w:t>10</w:t>
+        </w:r>
+      </w:fldSimple>
       <w:r>
         <w:t xml:space="preserve"> - Package class for sending data</w:t>
       </w:r>
@@ -5397,7 +5920,8 @@
     </w:p>
     <w:p>
       <w:pPr>
-        <w:pStyle w:val="Caption"/>
+        <w:pStyle w:val="Body"/>
+        <w:spacing w:line="276" w:lineRule="auto"/>
         <w:jc w:val="both"/>
         <w:rPr>
           <w:rFonts w:ascii="Calibri" w:hAnsi="Calibri" w:cs="Calibri"/>
@@ -5405,53 +5929,62 @@
           <w:szCs w:val="24"/>
         </w:rPr>
       </w:pPr>
+      <w:r>
+        <w:rPr>
+          <w:rFonts w:ascii="Calibri" w:hAnsi="Calibri" w:cs="Calibri"/>
+          <w:sz w:val="24"/>
+          <w:szCs w:val="24"/>
+        </w:rPr>
+        <w:lastRenderedPageBreak/>
+        <w:t xml:space="preserve">The data sent between tiers is formatted by using a </w:t>
+      </w:r>
+      <w:r>
+        <w:rPr>
+          <w:rFonts w:ascii="Calibri" w:hAnsi="Calibri" w:cs="Calibri"/>
+          <w:sz w:val="24"/>
+          <w:szCs w:val="24"/>
+        </w:rPr>
+        <w:t>custom-made</w:t>
+      </w:r>
+      <w:r>
+        <w:rPr>
+          <w:rFonts w:ascii="Calibri" w:hAnsi="Calibri" w:cs="Calibri"/>
+          <w:sz w:val="24"/>
+          <w:szCs w:val="24"/>
+        </w:rPr>
+        <w:t xml:space="preserve"> package. The Package class contains a header field so that the client or server receiving can identify what it needs to do with the data inside the package. This way, all objects that need to be sent through a TCP connection will be encapsulated in a package</w:t>
+      </w:r>
+      <w:r>
+        <w:rPr>
+          <w:rFonts w:ascii="Calibri" w:hAnsi="Calibri" w:cs="Calibri"/>
+          <w:sz w:val="24"/>
+          <w:szCs w:val="24"/>
+        </w:rPr>
+        <w:t xml:space="preserve"> and then serialized into </w:t>
+      </w:r>
+      <w:proofErr w:type="spellStart"/>
+      <w:r>
+        <w:rPr>
+          <w:rFonts w:ascii="Calibri" w:hAnsi="Calibri" w:cs="Calibri"/>
+          <w:sz w:val="24"/>
+          <w:szCs w:val="24"/>
+        </w:rPr>
+        <w:t>Json</w:t>
+      </w:r>
+      <w:proofErr w:type="spellEnd"/>
+      <w:r>
+        <w:rPr>
+          <w:rFonts w:ascii="Calibri" w:hAnsi="Calibri" w:cs="Calibri"/>
+          <w:sz w:val="24"/>
+          <w:szCs w:val="24"/>
+        </w:rPr>
+        <w:t>.</w:t>
+      </w:r>
     </w:p>
     <w:p>
       <w:pPr>
         <w:pStyle w:val="Body"/>
-        <w:jc w:val="both"/>
-        <w:rPr>
-          <w:rFonts w:ascii="Calibri" w:hAnsi="Calibri" w:cs="Calibri"/>
-          <w:sz w:val="24"/>
-          <w:szCs w:val="24"/>
-        </w:rPr>
-      </w:pPr>
-      <w:r>
-        <w:rPr>
-          <w:rFonts w:ascii="Calibri" w:hAnsi="Calibri" w:cs="Calibri"/>
-          <w:sz w:val="24"/>
-          <w:szCs w:val="24"/>
-        </w:rPr>
-        <w:t xml:space="preserve">The data sent between tiers is formatted by using a </w:t>
-      </w:r>
-      <w:r>
-        <w:rPr>
-          <w:rFonts w:ascii="Calibri" w:hAnsi="Calibri" w:cs="Calibri"/>
-          <w:sz w:val="24"/>
-          <w:szCs w:val="24"/>
-        </w:rPr>
-        <w:t>custom-made</w:t>
-      </w:r>
-      <w:r>
-        <w:rPr>
-          <w:rFonts w:ascii="Calibri" w:hAnsi="Calibri" w:cs="Calibri"/>
-          <w:sz w:val="24"/>
-          <w:szCs w:val="24"/>
-        </w:rPr>
-        <w:t xml:space="preserve"> package. The Package class contains a header field so that the client or server receiving can identify what it needs to do with the data inside the package. This way, all objects that need to be sent through a TCP connection will be encapsulated in a package</w:t>
-      </w:r>
-      <w:r>
-        <w:rPr>
-          <w:rFonts w:ascii="Calibri" w:hAnsi="Calibri" w:cs="Calibri"/>
-          <w:sz w:val="24"/>
-          <w:szCs w:val="24"/>
-        </w:rPr>
-        <w:t xml:space="preserve"> and then serialized into Json.</w:t>
-      </w:r>
-    </w:p>
-    <w:p>
-      <w:pPr>
-        <w:pStyle w:val="Body"/>
+        <w:spacing w:line="276" w:lineRule="auto"/>
         <w:jc w:val="both"/>
         <w:rPr>
           <w:rFonts w:ascii="Calibri" w:hAnsi="Calibri" w:cs="Calibri"/>
@@ -5524,27 +6057,14 @@
       <w:r>
         <w:t xml:space="preserve">Figure </w:t>
       </w:r>
-      <w:r>
-        <w:fldChar w:fldCharType="begin"/>
-      </w:r>
-      <w:r>
-        <w:instrText xml:space="preserve"> SEQ Figure \* ARABIC </w:instrText>
-      </w:r>
-      <w:r>
-        <w:fldChar w:fldCharType="separate"/>
-      </w:r>
-      <w:r>
-        <w:rPr>
-          <w:noProof/>
-        </w:rPr>
-        <w:t>11</w:t>
-      </w:r>
-      <w:r>
-        <w:rPr>
-          <w:noProof/>
-        </w:rPr>
-        <w:fldChar w:fldCharType="end"/>
-      </w:r>
+      <w:fldSimple w:instr=" SEQ Figure \* ARABIC ">
+        <w:r>
+          <w:rPr>
+            <w:noProof/>
+          </w:rPr>
+          <w:t>11</w:t>
+        </w:r>
+      </w:fldSimple>
       <w:r>
         <w:t xml:space="preserve"> - Tier1 First Component</w:t>
       </w:r>
@@ -5630,27 +6150,14 @@
       <w:r>
         <w:t xml:space="preserve">Figure </w:t>
       </w:r>
-      <w:r>
-        <w:fldChar w:fldCharType="begin"/>
-      </w:r>
-      <w:r>
-        <w:instrText xml:space="preserve"> SEQ Figure \* ARABIC </w:instrText>
-      </w:r>
-      <w:r>
-        <w:fldChar w:fldCharType="separate"/>
-      </w:r>
-      <w:r>
-        <w:rPr>
-          <w:noProof/>
-        </w:rPr>
-        <w:t>12</w:t>
-      </w:r>
-      <w:r>
-        <w:rPr>
-          <w:noProof/>
-        </w:rPr>
-        <w:fldChar w:fldCharType="end"/>
-      </w:r>
+      <w:fldSimple w:instr=" SEQ Figure \* ARABIC ">
+        <w:r>
+          <w:rPr>
+            <w:noProof/>
+          </w:rPr>
+          <w:t>12</w:t>
+        </w:r>
+      </w:fldSimple>
       <w:r>
         <w:t xml:space="preserve"> - Tier2 First Component</w:t>
       </w:r>
@@ -5712,27 +6219,14 @@
       <w:r>
         <w:t xml:space="preserve">Figure </w:t>
       </w:r>
-      <w:r>
-        <w:fldChar w:fldCharType="begin"/>
-      </w:r>
-      <w:r>
-        <w:instrText xml:space="preserve"> SEQ Figure \* ARABIC </w:instrText>
-      </w:r>
-      <w:r>
-        <w:fldChar w:fldCharType="separate"/>
-      </w:r>
-      <w:r>
-        <w:rPr>
-          <w:noProof/>
-        </w:rPr>
-        <w:t>13</w:t>
-      </w:r>
-      <w:r>
-        <w:rPr>
-          <w:noProof/>
-        </w:rPr>
-        <w:fldChar w:fldCharType="end"/>
-      </w:r>
+      <w:fldSimple w:instr=" SEQ Figure \* ARABIC ">
+        <w:r>
+          <w:rPr>
+            <w:noProof/>
+          </w:rPr>
+          <w:t>13</w:t>
+        </w:r>
+      </w:fldSimple>
       <w:r>
         <w:t xml:space="preserve"> - Tier1 Second Component</w:t>
       </w:r>
@@ -5813,27 +6307,14 @@
       <w:r>
         <w:t xml:space="preserve">Figure </w:t>
       </w:r>
-      <w:r>
-        <w:fldChar w:fldCharType="begin"/>
-      </w:r>
-      <w:r>
-        <w:instrText xml:space="preserve"> SEQ Figure \* ARABIC </w:instrText>
-      </w:r>
-      <w:r>
-        <w:fldChar w:fldCharType="separate"/>
-      </w:r>
-      <w:r>
-        <w:rPr>
-          <w:noProof/>
-        </w:rPr>
-        <w:t>14</w:t>
-      </w:r>
-      <w:r>
-        <w:rPr>
-          <w:noProof/>
-        </w:rPr>
-        <w:fldChar w:fldCharType="end"/>
-      </w:r>
+      <w:fldSimple w:instr=" SEQ Figure \* ARABIC ">
+        <w:r>
+          <w:rPr>
+            <w:noProof/>
+          </w:rPr>
+          <w:t>14</w:t>
+        </w:r>
+      </w:fldSimple>
       <w:r>
         <w:t xml:space="preserve"> - Tier2 Second Component</w:t>
       </w:r>
@@ -5841,6 +6322,7 @@
     <w:p>
       <w:pPr>
         <w:pStyle w:val="Body"/>
+        <w:spacing w:line="276" w:lineRule="auto"/>
         <w:jc w:val="both"/>
         <w:rPr>
           <w:rFonts w:ascii="Calibri" w:hAnsi="Calibri" w:cs="Calibri"/>
@@ -5854,7 +6336,25 @@
           <w:sz w:val="24"/>
           <w:szCs w:val="24"/>
         </w:rPr>
-        <w:t xml:space="preserve">The first two components are quite similar to each other in terms of </w:t>
+        <w:t xml:space="preserve">The first two components are quite </w:t>
+      </w:r>
+      <w:proofErr w:type="gramStart"/>
+      <w:r>
+        <w:rPr>
+          <w:rFonts w:ascii="Calibri" w:hAnsi="Calibri" w:cs="Calibri"/>
+          <w:sz w:val="24"/>
+          <w:szCs w:val="24"/>
+        </w:rPr>
+        <w:t>similar to</w:t>
+      </w:r>
+      <w:proofErr w:type="gramEnd"/>
+      <w:r>
+        <w:rPr>
+          <w:rFonts w:ascii="Calibri" w:hAnsi="Calibri" w:cs="Calibri"/>
+          <w:sz w:val="24"/>
+          <w:szCs w:val="24"/>
+        </w:rPr>
+        <w:t xml:space="preserve"> each other in terms of </w:t>
       </w:r>
       <w:r>
         <w:rPr>
@@ -5876,6 +6376,7 @@
     <w:p>
       <w:pPr>
         <w:pStyle w:val="Body"/>
+        <w:spacing w:line="276" w:lineRule="auto"/>
         <w:jc w:val="both"/>
         <w:rPr>
           <w:rFonts w:ascii="Calibri" w:hAnsi="Calibri" w:cs="Calibri"/>
@@ -5889,7 +6390,25 @@
           <w:sz w:val="24"/>
           <w:szCs w:val="24"/>
         </w:rPr>
-        <w:t>The second tier acts as a server that receives requests from the first tier, interprets them and then it replies. The second tier also acts as a client for the third tier, as it sends data to tier 3 so it can save it into the database. Furthermore, on this level the input from the user is validated before sending it to the third tier.</w:t>
+        <w:t xml:space="preserve">The </w:t>
+      </w:r>
+      <w:proofErr w:type="gramStart"/>
+      <w:r>
+        <w:rPr>
+          <w:rFonts w:ascii="Calibri" w:hAnsi="Calibri" w:cs="Calibri"/>
+          <w:sz w:val="24"/>
+          <w:szCs w:val="24"/>
+        </w:rPr>
+        <w:t>second tier</w:t>
+      </w:r>
+      <w:proofErr w:type="gramEnd"/>
+      <w:r>
+        <w:rPr>
+          <w:rFonts w:ascii="Calibri" w:hAnsi="Calibri" w:cs="Calibri"/>
+          <w:sz w:val="24"/>
+          <w:szCs w:val="24"/>
+        </w:rPr>
+        <w:t xml:space="preserve"> acts as a server that receives requests from the first tier, interprets them and then it replies. The second tier also acts as a client for the third tier, as it sends data to tier 3 so it can save it into the database. Furthermore, on this level the input from the user is validated before sending it to the third tier.</w:t>
       </w:r>
     </w:p>
     <w:p>
@@ -5948,33 +6467,22 @@
       <w:r>
         <w:t xml:space="preserve">Figure </w:t>
       </w:r>
-      <w:r>
-        <w:fldChar w:fldCharType="begin"/>
-      </w:r>
-      <w:r>
-        <w:instrText xml:space="preserve"> SEQ Figure \* ARABIC </w:instrText>
-      </w:r>
-      <w:r>
-        <w:fldChar w:fldCharType="separate"/>
-      </w:r>
-      <w:r>
-        <w:rPr>
-          <w:noProof/>
-        </w:rPr>
-        <w:t>15</w:t>
-      </w:r>
-      <w:r>
-        <w:rPr>
-          <w:noProof/>
-        </w:rPr>
-        <w:fldChar w:fldCharType="end"/>
-      </w:r>
+      <w:fldSimple w:instr=" SEQ Figure \* ARABIC ">
+        <w:r>
+          <w:rPr>
+            <w:noProof/>
+          </w:rPr>
+          <w:t>15</w:t>
+        </w:r>
+      </w:fldSimple>
       <w:r>
         <w:t xml:space="preserve"> - Tier1 third component</w:t>
       </w:r>
     </w:p>
     <w:p>
       <w:pPr>
+        <w:spacing w:line="276" w:lineRule="auto"/>
+        <w:jc w:val="both"/>
         <w:rPr>
           <w:i/>
           <w:iCs/>
@@ -6050,29 +6558,24 @@
       <w:r>
         <w:t xml:space="preserve">Figure </w:t>
       </w:r>
-      <w:r>
-        <w:fldChar w:fldCharType="begin"/>
-      </w:r>
-      <w:r>
-        <w:instrText xml:space="preserve"> SEQ Figure \* ARABIC </w:instrText>
-      </w:r>
-      <w:r>
-        <w:fldChar w:fldCharType="separate"/>
-      </w:r>
-      <w:r>
-        <w:rPr>
-          <w:noProof/>
-        </w:rPr>
-        <w:t>16</w:t>
-      </w:r>
-      <w:r>
-        <w:rPr>
-          <w:noProof/>
-        </w:rPr>
-        <w:fldChar w:fldCharType="end"/>
-      </w:r>
-      <w:r>
-        <w:t xml:space="preserve"> - MovieScheduler Schedule Model</w:t>
+      <w:fldSimple w:instr=" SEQ Figure \* ARABIC ">
+        <w:r>
+          <w:rPr>
+            <w:noProof/>
+          </w:rPr>
+          <w:t>16</w:t>
+        </w:r>
+      </w:fldSimple>
+      <w:r>
+        <w:t xml:space="preserve"> - </w:t>
+      </w:r>
+      <w:proofErr w:type="spellStart"/>
+      <w:r>
+        <w:t>MovieScheduler</w:t>
+      </w:r>
+      <w:proofErr w:type="spellEnd"/>
+      <w:r>
+        <w:t xml:space="preserve"> Schedule Model</w:t>
       </w:r>
     </w:p>
     <w:p>
@@ -6092,6 +6595,7 @@
     <w:p>
       <w:pPr>
         <w:pStyle w:val="Body"/>
+        <w:spacing w:line="276" w:lineRule="auto"/>
         <w:jc w:val="both"/>
         <w:rPr>
           <w:rFonts w:ascii="Calibri" w:hAnsi="Calibri" w:cs="Calibri"/>
@@ -6106,7 +6610,43 @@
           <w:szCs w:val="24"/>
         </w:rPr>
         <w:lastRenderedPageBreak/>
-        <w:t xml:space="preserve">A schedule consists of multiple Movie – Time – Day – Room – Seats pairings. The ScheduledMovie class is used to represent one pairing and the Schedule class contains a list of ScheduledMovie objects. The size of the Seats array is dependent on the size attribute of the Room the movie is displayed in. </w:t>
+        <w:t xml:space="preserve">A schedule consists of multiple Movie – Time – Day – Room – Seats pairings. The </w:t>
+      </w:r>
+      <w:proofErr w:type="spellStart"/>
+      <w:r>
+        <w:rPr>
+          <w:rFonts w:ascii="Calibri" w:hAnsi="Calibri" w:cs="Calibri"/>
+          <w:sz w:val="24"/>
+          <w:szCs w:val="24"/>
+        </w:rPr>
+        <w:t>ScheduledMovie</w:t>
+      </w:r>
+      <w:proofErr w:type="spellEnd"/>
+      <w:r>
+        <w:rPr>
+          <w:rFonts w:ascii="Calibri" w:hAnsi="Calibri" w:cs="Calibri"/>
+          <w:sz w:val="24"/>
+          <w:szCs w:val="24"/>
+        </w:rPr>
+        <w:t xml:space="preserve"> class is used to represent one pairing and the Schedule class contains a list of </w:t>
+      </w:r>
+      <w:proofErr w:type="spellStart"/>
+      <w:r>
+        <w:rPr>
+          <w:rFonts w:ascii="Calibri" w:hAnsi="Calibri" w:cs="Calibri"/>
+          <w:sz w:val="24"/>
+          <w:szCs w:val="24"/>
+        </w:rPr>
+        <w:t>ScheduledMovie</w:t>
+      </w:r>
+      <w:proofErr w:type="spellEnd"/>
+      <w:r>
+        <w:rPr>
+          <w:rFonts w:ascii="Calibri" w:hAnsi="Calibri" w:cs="Calibri"/>
+          <w:sz w:val="24"/>
+          <w:szCs w:val="24"/>
+        </w:rPr>
+        <w:t xml:space="preserve"> objects. The size of the Seats array is dependent on the size attribute of the Room the movie is displayed in. </w:t>
       </w:r>
     </w:p>
     <w:p>
@@ -6170,27 +6710,14 @@
       <w:r>
         <w:t xml:space="preserve">Figure </w:t>
       </w:r>
-      <w:r>
-        <w:fldChar w:fldCharType="begin"/>
-      </w:r>
-      <w:r>
-        <w:instrText xml:space="preserve"> SEQ Figure \* ARABIC </w:instrText>
-      </w:r>
-      <w:r>
-        <w:fldChar w:fldCharType="separate"/>
-      </w:r>
-      <w:r>
-        <w:rPr>
-          <w:noProof/>
-        </w:rPr>
-        <w:t>17</w:t>
-      </w:r>
-      <w:r>
-        <w:rPr>
-          <w:noProof/>
-        </w:rPr>
-        <w:fldChar w:fldCharType="end"/>
-      </w:r>
+      <w:fldSimple w:instr=" SEQ Figure \* ARABIC ">
+        <w:r>
+          <w:rPr>
+            <w:noProof/>
+          </w:rPr>
+          <w:t>17</w:t>
+        </w:r>
+      </w:fldSimple>
       <w:r>
         <w:t xml:space="preserve"> - Communication between last two components</w:t>
       </w:r>
@@ -6257,194 +6784,16 @@
       <w:r>
         <w:t xml:space="preserve">Figure </w:t>
       </w:r>
-      <w:r>
-        <w:fldChar w:fldCharType="begin"/>
-      </w:r>
-      <w:r>
-        <w:instrText xml:space="preserve"> SEQ Figure \* ARABIC </w:instrText>
-      </w:r>
-      <w:r>
-        <w:fldChar w:fldCharType="separate"/>
-      </w:r>
-      <w:r>
-        <w:rPr>
-          <w:noProof/>
-        </w:rPr>
-        <w:t>18</w:t>
-      </w:r>
-      <w:r>
-        <w:rPr>
-          <w:noProof/>
-        </w:rPr>
-        <w:fldChar w:fldCharType="end"/>
-      </w:r>
+      <w:fldSimple w:instr=" SEQ Figure \* ARABIC ">
+        <w:r>
+          <w:rPr>
+            <w:noProof/>
+          </w:rPr>
+          <w:t>18</w:t>
+        </w:r>
+      </w:fldSimple>
       <w:r>
         <w:t xml:space="preserve"> - Tier2 third component</w:t>
-      </w:r>
-    </w:p>
-    <w:p>
-      <w:pPr>
-        <w:pStyle w:val="Body"/>
-        <w:jc w:val="both"/>
-        <w:rPr>
-          <w:rFonts w:ascii="Calibri" w:hAnsi="Calibri" w:cs="Calibri"/>
-          <w:sz w:val="24"/>
-          <w:szCs w:val="24"/>
-        </w:rPr>
-      </w:pPr>
-      <w:r>
-        <w:rPr>
-          <w:rFonts w:ascii="Calibri" w:hAnsi="Calibri" w:cs="Calibri"/>
-          <w:sz w:val="24"/>
-          <w:szCs w:val="24"/>
-        </w:rPr>
-        <w:t>First of all, the tier 2 in this component acts as a client to the third tier just like the other components, however, the server on tier 2 can receive requests from the tier 1 in the MovieScheduler component, which is implemented in Java, and from the WebApi from the fourth component, implemented in C#. This design makes it so that the WebApi does not have direct access to the data storage layer. Secondly, the input from the user on tier 1 is validated on this level through the use of the Validation class. The methods in this class are used to check for mistakes the user could have made when writing.</w:t>
-      </w:r>
-    </w:p>
-    <w:p>
-      <w:pPr>
-        <w:pStyle w:val="Body"/>
-        <w:jc w:val="both"/>
-        <w:rPr>
-          <w:rFonts w:ascii="Calibri" w:hAnsi="Calibri" w:cs="Calibri"/>
-          <w:sz w:val="24"/>
-          <w:szCs w:val="24"/>
-        </w:rPr>
-      </w:pPr>
-    </w:p>
-    <w:p>
-      <w:pPr>
-        <w:pStyle w:val="Body"/>
-        <w:jc w:val="both"/>
-        <w:rPr>
-          <w:rFonts w:ascii="Calibri" w:hAnsi="Calibri" w:cs="Calibri"/>
-          <w:sz w:val="24"/>
-          <w:szCs w:val="24"/>
-        </w:rPr>
-      </w:pPr>
-      <w:r>
-        <w:rPr>
-          <w:rFonts w:ascii="Calibri" w:hAnsi="Calibri" w:cs="Calibri"/>
-          <w:sz w:val="24"/>
-          <w:szCs w:val="24"/>
-        </w:rPr>
-        <w:t xml:space="preserve">The last component was designed to be used by the clients of Zinema, therefore, it uses a web application to grant ease of access to the users. The WebApi once it starts will send a request to the server on the second tier of the previous component, in order to get the movie schedule for the cinema. The user will interact with this component through a web page designed with Razor Pages, that depending on the user’s input will </w:t>
-      </w:r>
-      <w:r>
-        <w:rPr>
-          <w:rFonts w:ascii="Calibri" w:hAnsi="Calibri" w:cs="Calibri"/>
-          <w:sz w:val="24"/>
-          <w:szCs w:val="24"/>
-        </w:rPr>
-        <w:lastRenderedPageBreak/>
-        <w:t>send HTTP requests to the WebApi. The WebApi can return the schedule to the user on a GET request and can book a seat for a specific screening on a PUT request.</w:t>
-      </w:r>
-    </w:p>
-    <w:p>
-      <w:pPr>
-        <w:pStyle w:val="Body"/>
-        <w:jc w:val="both"/>
-        <w:rPr>
-          <w:rFonts w:ascii="Calibri" w:hAnsi="Calibri" w:cs="Calibri"/>
-          <w:sz w:val="24"/>
-          <w:szCs w:val="24"/>
-        </w:rPr>
-      </w:pPr>
-    </w:p>
-    <w:p>
-      <w:pPr>
-        <w:pStyle w:val="Body"/>
-        <w:jc w:val="both"/>
-        <w:rPr>
-          <w:rFonts w:ascii="Calibri" w:hAnsi="Calibri" w:cs="Calibri"/>
-          <w:b/>
-          <w:color w:val="008000"/>
-          <w:sz w:val="24"/>
-          <w:szCs w:val="24"/>
-        </w:rPr>
-      </w:pPr>
-      <w:r>
-        <w:rPr>
-          <w:rFonts w:ascii="Calibri" w:hAnsi="Calibri" w:cs="Calibri"/>
-          <w:b/>
-          <w:color w:val="008000"/>
-          <w:sz w:val="24"/>
-          <w:szCs w:val="24"/>
-        </w:rPr>
-        <w:t>Security</w:t>
-      </w:r>
-    </w:p>
-    <w:p>
-      <w:pPr>
-        <w:pStyle w:val="Body"/>
-        <w:jc w:val="both"/>
-        <w:rPr>
-          <w:rFonts w:ascii="Calibri" w:hAnsi="Calibri" w:cs="Calibri"/>
-          <w:color w:val="auto"/>
-          <w:sz w:val="24"/>
-          <w:szCs w:val="24"/>
-        </w:rPr>
-      </w:pPr>
-      <w:r>
-        <w:rPr>
-          <w:rFonts w:ascii="Calibri" w:hAnsi="Calibri" w:cs="Calibri"/>
-          <w:color w:val="auto"/>
-          <w:sz w:val="24"/>
-          <w:szCs w:val="24"/>
-        </w:rPr>
-        <w:t xml:space="preserve">Taking into consideration the design of the system, not too many security mechanisms are required to be implemented as potential losses are not particularly high. The last component uses a website and Webapi and this does expose the system to certain risks. After the client chooses what seat to book they will be asked for the email address and phone number in order to be able to receive the ticket. Even though that data is not stored by our system, the message sent by the client to the Webapi could be intercepted and thus, information disclosure would be achieved by the attacker. As this scenario would best be avoided, SSL certificates are used as a proactive measure to deter such attacks. This grants the data both confidentiality and authenticity, but because anyone can access the website and there are no authentication protocols set in place this last component is still vulnerable to DoS attacks and it would be preferable to implement some prevention mechanisms. </w:t>
-      </w:r>
-    </w:p>
-    <w:p>
-      <w:pPr>
-        <w:pStyle w:val="Body"/>
-        <w:jc w:val="both"/>
-        <w:rPr>
-          <w:rFonts w:ascii="Calibri" w:hAnsi="Calibri" w:cs="Calibri"/>
-          <w:color w:val="auto"/>
-          <w:sz w:val="24"/>
-          <w:szCs w:val="24"/>
-        </w:rPr>
-      </w:pPr>
-      <w:r>
-        <w:rPr>
-          <w:rFonts w:ascii="Calibri" w:hAnsi="Calibri" w:cs="Calibri"/>
-          <w:color w:val="auto"/>
-          <w:sz w:val="24"/>
-          <w:szCs w:val="24"/>
-        </w:rPr>
-        <w:t xml:space="preserve">The first three components send data that is not protected between tiers and this makes it vulnerable to attacks. However, the information sent by the system is not that confidential so disclosing it does not pose much of an issue. Tampering, though, is a more dangerous threat as it is not desirable for corrupted data to reach either tier 2 or 3. It would be preferable that digital signatures would be used on the messages sent from tier 1 to ensure authenticity. Coupling that with public key encryption of the messages would give a good layer of security to the communication between the first two tiers. </w:t>
-      </w:r>
-    </w:p>
-    <w:p>
-      <w:pPr>
-        <w:pStyle w:val="Body"/>
-        <w:jc w:val="both"/>
-        <w:rPr>
-          <w:rFonts w:ascii="Calibri" w:hAnsi="Calibri" w:cs="Calibri"/>
-          <w:color w:val="auto"/>
-          <w:sz w:val="24"/>
-          <w:szCs w:val="24"/>
-        </w:rPr>
-      </w:pPr>
-      <w:r>
-        <w:rPr>
-          <w:rFonts w:ascii="Calibri" w:hAnsi="Calibri" w:cs="Calibri"/>
-          <w:color w:val="auto"/>
-          <w:sz w:val="24"/>
-          <w:szCs w:val="24"/>
-        </w:rPr>
-        <w:t xml:space="preserve">The second tier sends data to the third tier to be stored in the database. Because there would already be some mechanisms implemented on the first tier, some less tight security mechanisms could be implemented just in case the previous mechanisms fail. Because there is a fixed number of servers on tier 2 and only one server on tier 3, symmetric key encryption could be used to communicate between those two tiers. As </w:t>
-      </w:r>
-      <w:r>
-        <w:rPr>
-          <w:rFonts w:ascii="Calibri" w:hAnsi="Calibri" w:cs="Calibri"/>
-          <w:color w:val="auto"/>
-          <w:sz w:val="24"/>
-          <w:szCs w:val="24"/>
-        </w:rPr>
-        <w:lastRenderedPageBreak/>
-        <w:t>there are only three components that communicate with the third tier, the server would only need to store three keys. In order to also provide some form of authentication but not in the shape of digital signatures, the messages sent could also contain a MAC that the tier 3 server would verify when received.</w:t>
       </w:r>
     </w:p>
     <w:p>
@@ -6458,10 +6807,608 @@
           <w:szCs w:val="24"/>
         </w:rPr>
       </w:pPr>
+      <w:proofErr w:type="gramStart"/>
+      <w:r>
+        <w:rPr>
+          <w:rFonts w:ascii="Calibri" w:hAnsi="Calibri" w:cs="Calibri"/>
+          <w:sz w:val="24"/>
+          <w:szCs w:val="24"/>
+        </w:rPr>
+        <w:t>First of all</w:t>
+      </w:r>
+      <w:proofErr w:type="gramEnd"/>
+      <w:r>
+        <w:rPr>
+          <w:rFonts w:ascii="Calibri" w:hAnsi="Calibri" w:cs="Calibri"/>
+          <w:sz w:val="24"/>
+          <w:szCs w:val="24"/>
+        </w:rPr>
+        <w:t xml:space="preserve">, the tier 2 in this component acts as a client to the third tier just like the other components, however, the server on tier 2 can receive requests from the tier 1 in the </w:t>
+      </w:r>
+      <w:proofErr w:type="spellStart"/>
+      <w:r>
+        <w:rPr>
+          <w:rFonts w:ascii="Calibri" w:hAnsi="Calibri" w:cs="Calibri"/>
+          <w:sz w:val="24"/>
+          <w:szCs w:val="24"/>
+        </w:rPr>
+        <w:t>MovieScheduler</w:t>
+      </w:r>
+      <w:proofErr w:type="spellEnd"/>
+      <w:r>
+        <w:rPr>
+          <w:rFonts w:ascii="Calibri" w:hAnsi="Calibri" w:cs="Calibri"/>
+          <w:sz w:val="24"/>
+          <w:szCs w:val="24"/>
+        </w:rPr>
+        <w:t xml:space="preserve"> component, which is implemented in Java, and from the </w:t>
+      </w:r>
+      <w:proofErr w:type="spellStart"/>
+      <w:r>
+        <w:rPr>
+          <w:rFonts w:ascii="Calibri" w:hAnsi="Calibri" w:cs="Calibri"/>
+          <w:sz w:val="24"/>
+          <w:szCs w:val="24"/>
+        </w:rPr>
+        <w:t>WebApi</w:t>
+      </w:r>
+      <w:proofErr w:type="spellEnd"/>
+      <w:r>
+        <w:rPr>
+          <w:rFonts w:ascii="Calibri" w:hAnsi="Calibri" w:cs="Calibri"/>
+          <w:sz w:val="24"/>
+          <w:szCs w:val="24"/>
+        </w:rPr>
+        <w:t xml:space="preserve"> from the fourth component, implemented in C#. This design makes it so that the </w:t>
+      </w:r>
+      <w:proofErr w:type="spellStart"/>
+      <w:r>
+        <w:rPr>
+          <w:rFonts w:ascii="Calibri" w:hAnsi="Calibri" w:cs="Calibri"/>
+          <w:sz w:val="24"/>
+          <w:szCs w:val="24"/>
+        </w:rPr>
+        <w:t>WebApi</w:t>
+      </w:r>
+      <w:proofErr w:type="spellEnd"/>
+      <w:r>
+        <w:rPr>
+          <w:rFonts w:ascii="Calibri" w:hAnsi="Calibri" w:cs="Calibri"/>
+          <w:sz w:val="24"/>
+          <w:szCs w:val="24"/>
+        </w:rPr>
+        <w:t xml:space="preserve"> does not have direct access to the data storage layer. Secondly, the input from the user on tier 1 is validated on this level </w:t>
+      </w:r>
+      <w:proofErr w:type="gramStart"/>
+      <w:r>
+        <w:rPr>
+          <w:rFonts w:ascii="Calibri" w:hAnsi="Calibri" w:cs="Calibri"/>
+          <w:sz w:val="24"/>
+          <w:szCs w:val="24"/>
+        </w:rPr>
+        <w:t>through the use of</w:t>
+      </w:r>
+      <w:proofErr w:type="gramEnd"/>
+      <w:r>
+        <w:rPr>
+          <w:rFonts w:ascii="Calibri" w:hAnsi="Calibri" w:cs="Calibri"/>
+          <w:sz w:val="24"/>
+          <w:szCs w:val="24"/>
+        </w:rPr>
+        <w:t xml:space="preserve"> the Validation class. The methods in this class are used to check for mistakes the user could have made when writing.</w:t>
+      </w:r>
     </w:p>
     <w:p>
       <w:pPr>
         <w:pStyle w:val="Body"/>
+        <w:spacing w:line="276" w:lineRule="auto"/>
+        <w:jc w:val="both"/>
+        <w:rPr>
+          <w:rFonts w:ascii="Calibri" w:hAnsi="Calibri" w:cs="Calibri"/>
+          <w:sz w:val="24"/>
+          <w:szCs w:val="24"/>
+        </w:rPr>
+      </w:pPr>
+    </w:p>
+    <w:p>
+      <w:pPr>
+        <w:pStyle w:val="Body"/>
+        <w:spacing w:line="276" w:lineRule="auto"/>
+        <w:jc w:val="both"/>
+        <w:rPr>
+          <w:rFonts w:ascii="Calibri" w:hAnsi="Calibri" w:cs="Calibri"/>
+          <w:sz w:val="24"/>
+          <w:szCs w:val="24"/>
+        </w:rPr>
+      </w:pPr>
+      <w:r>
+        <w:rPr>
+          <w:rFonts w:ascii="Calibri" w:hAnsi="Calibri" w:cs="Calibri"/>
+          <w:sz w:val="24"/>
+          <w:szCs w:val="24"/>
+        </w:rPr>
+        <w:t xml:space="preserve">The last component was designed to be used by the clients of </w:t>
+      </w:r>
+      <w:proofErr w:type="spellStart"/>
+      <w:r>
+        <w:rPr>
+          <w:rFonts w:ascii="Calibri" w:hAnsi="Calibri" w:cs="Calibri"/>
+          <w:sz w:val="24"/>
+          <w:szCs w:val="24"/>
+        </w:rPr>
+        <w:t>Zinema</w:t>
+      </w:r>
+      <w:proofErr w:type="spellEnd"/>
+      <w:r>
+        <w:rPr>
+          <w:rFonts w:ascii="Calibri" w:hAnsi="Calibri" w:cs="Calibri"/>
+          <w:sz w:val="24"/>
+          <w:szCs w:val="24"/>
+        </w:rPr>
+        <w:t xml:space="preserve">, therefore, it uses a web application to grant ease of access to the users. The </w:t>
+      </w:r>
+      <w:proofErr w:type="spellStart"/>
+      <w:r>
+        <w:rPr>
+          <w:rFonts w:ascii="Calibri" w:hAnsi="Calibri" w:cs="Calibri"/>
+          <w:sz w:val="24"/>
+          <w:szCs w:val="24"/>
+        </w:rPr>
+        <w:t>WebApi</w:t>
+      </w:r>
+      <w:proofErr w:type="spellEnd"/>
+      <w:r>
+        <w:rPr>
+          <w:rFonts w:ascii="Calibri" w:hAnsi="Calibri" w:cs="Calibri"/>
+          <w:sz w:val="24"/>
+          <w:szCs w:val="24"/>
+        </w:rPr>
+        <w:t xml:space="preserve"> once it starts will send a request to the server on the second tier of the previous component, </w:t>
+      </w:r>
+      <w:proofErr w:type="gramStart"/>
+      <w:r>
+        <w:rPr>
+          <w:rFonts w:ascii="Calibri" w:hAnsi="Calibri" w:cs="Calibri"/>
+          <w:sz w:val="24"/>
+          <w:szCs w:val="24"/>
+        </w:rPr>
+        <w:t>in order to</w:t>
+      </w:r>
+      <w:proofErr w:type="gramEnd"/>
+      <w:r>
+        <w:rPr>
+          <w:rFonts w:ascii="Calibri" w:hAnsi="Calibri" w:cs="Calibri"/>
+          <w:sz w:val="24"/>
+          <w:szCs w:val="24"/>
+        </w:rPr>
+        <w:t xml:space="preserve"> get the movie schedule for the cinema. The user will interact with this component through a web page designed with Razor Pages, that depending on the user’s input will send HTTP requests to the </w:t>
+      </w:r>
+      <w:proofErr w:type="spellStart"/>
+      <w:r>
+        <w:rPr>
+          <w:rFonts w:ascii="Calibri" w:hAnsi="Calibri" w:cs="Calibri"/>
+          <w:sz w:val="24"/>
+          <w:szCs w:val="24"/>
+        </w:rPr>
+        <w:t>WebApi</w:t>
+      </w:r>
+      <w:proofErr w:type="spellEnd"/>
+      <w:r>
+        <w:rPr>
+          <w:rFonts w:ascii="Calibri" w:hAnsi="Calibri" w:cs="Calibri"/>
+          <w:sz w:val="24"/>
+          <w:szCs w:val="24"/>
+        </w:rPr>
+        <w:t xml:space="preserve">. The </w:t>
+      </w:r>
+      <w:proofErr w:type="spellStart"/>
+      <w:r>
+        <w:rPr>
+          <w:rFonts w:ascii="Calibri" w:hAnsi="Calibri" w:cs="Calibri"/>
+          <w:sz w:val="24"/>
+          <w:szCs w:val="24"/>
+        </w:rPr>
+        <w:t>WebApi</w:t>
+      </w:r>
+      <w:proofErr w:type="spellEnd"/>
+      <w:r>
+        <w:rPr>
+          <w:rFonts w:ascii="Calibri" w:hAnsi="Calibri" w:cs="Calibri"/>
+          <w:sz w:val="24"/>
+          <w:szCs w:val="24"/>
+        </w:rPr>
+        <w:t xml:space="preserve"> can return the schedule to the user on a GET request and can book a seat for a specific screen</w:t>
+      </w:r>
+      <w:r>
+        <w:rPr>
+          <w:rFonts w:ascii="Calibri" w:hAnsi="Calibri" w:cs="Calibri"/>
+          <w:sz w:val="24"/>
+          <w:szCs w:val="24"/>
+        </w:rPr>
+        <w:t>ing on a PUT request.</w:t>
+      </w:r>
+    </w:p>
+    <w:p>
+      <w:pPr>
+        <w:pStyle w:val="Body"/>
+        <w:spacing w:line="276" w:lineRule="auto"/>
+        <w:jc w:val="both"/>
+        <w:rPr>
+          <w:rFonts w:ascii="Calibri" w:hAnsi="Calibri" w:cs="Calibri"/>
+          <w:sz w:val="24"/>
+          <w:szCs w:val="24"/>
+        </w:rPr>
+      </w:pPr>
+    </w:p>
+    <w:p>
+      <w:pPr>
+        <w:pStyle w:val="Body"/>
+        <w:spacing w:line="276" w:lineRule="auto"/>
+        <w:jc w:val="both"/>
+        <w:rPr>
+          <w:rFonts w:ascii="Calibri" w:hAnsi="Calibri" w:cs="Calibri"/>
+          <w:sz w:val="24"/>
+          <w:szCs w:val="24"/>
+        </w:rPr>
+      </w:pPr>
+    </w:p>
+    <w:p>
+      <w:pPr>
+        <w:pStyle w:val="Body"/>
+        <w:spacing w:line="276" w:lineRule="auto"/>
+        <w:jc w:val="both"/>
+        <w:rPr>
+          <w:rFonts w:ascii="Calibri" w:hAnsi="Calibri" w:cs="Calibri"/>
+          <w:sz w:val="24"/>
+          <w:szCs w:val="24"/>
+        </w:rPr>
+      </w:pPr>
+    </w:p>
+    <w:p>
+      <w:pPr>
+        <w:pStyle w:val="Body"/>
+        <w:jc w:val="both"/>
+        <w:rPr>
+          <w:rFonts w:ascii="Calibri" w:hAnsi="Calibri" w:cs="Calibri"/>
+          <w:b/>
+          <w:color w:val="008000"/>
+          <w:sz w:val="24"/>
+          <w:szCs w:val="24"/>
+        </w:rPr>
+      </w:pPr>
+      <w:r>
+        <w:rPr>
+          <w:rFonts w:ascii="Calibri" w:hAnsi="Calibri" w:cs="Calibri"/>
+          <w:b/>
+          <w:color w:val="008000"/>
+          <w:sz w:val="24"/>
+          <w:szCs w:val="24"/>
+        </w:rPr>
+        <w:lastRenderedPageBreak/>
+        <w:t>Security</w:t>
+      </w:r>
+    </w:p>
+    <w:p>
+      <w:pPr>
+        <w:pStyle w:val="Body"/>
+        <w:spacing w:line="276" w:lineRule="auto"/>
+        <w:jc w:val="both"/>
+        <w:rPr>
+          <w:rFonts w:ascii="Calibri" w:hAnsi="Calibri" w:cs="Calibri"/>
+          <w:color w:val="auto"/>
+          <w:sz w:val="24"/>
+          <w:szCs w:val="24"/>
+        </w:rPr>
+      </w:pPr>
+      <w:r>
+        <w:rPr>
+          <w:rFonts w:ascii="Calibri" w:hAnsi="Calibri" w:cs="Calibri"/>
+          <w:color w:val="auto"/>
+          <w:sz w:val="24"/>
+          <w:szCs w:val="24"/>
+        </w:rPr>
+        <w:t xml:space="preserve">Taking into consideration the design of the system, not too many security mechanisms are required to be implemented as potential losses are not particularly high. The last component uses a website and </w:t>
+      </w:r>
+      <w:proofErr w:type="spellStart"/>
+      <w:r>
+        <w:rPr>
+          <w:rFonts w:ascii="Calibri" w:hAnsi="Calibri" w:cs="Calibri"/>
+          <w:color w:val="auto"/>
+          <w:sz w:val="24"/>
+          <w:szCs w:val="24"/>
+        </w:rPr>
+        <w:t>Webapi</w:t>
+      </w:r>
+      <w:proofErr w:type="spellEnd"/>
+      <w:r>
+        <w:rPr>
+          <w:rFonts w:ascii="Calibri" w:hAnsi="Calibri" w:cs="Calibri"/>
+          <w:color w:val="auto"/>
+          <w:sz w:val="24"/>
+          <w:szCs w:val="24"/>
+        </w:rPr>
+        <w:t xml:space="preserve"> and this does expose the system to certain risks. </w:t>
+      </w:r>
+    </w:p>
+    <w:p>
+      <w:pPr>
+        <w:pStyle w:val="Body"/>
+        <w:spacing w:line="276" w:lineRule="auto"/>
+        <w:jc w:val="both"/>
+        <w:rPr>
+          <w:rFonts w:ascii="Calibri" w:hAnsi="Calibri" w:cs="Calibri"/>
+          <w:color w:val="auto"/>
+          <w:sz w:val="24"/>
+          <w:szCs w:val="24"/>
+        </w:rPr>
+      </w:pPr>
+    </w:p>
+    <w:p>
+      <w:pPr>
+        <w:pStyle w:val="Body"/>
+        <w:spacing w:line="276" w:lineRule="auto"/>
+        <w:jc w:val="both"/>
+        <w:rPr>
+          <w:rFonts w:ascii="Calibri" w:hAnsi="Calibri" w:cs="Calibri"/>
+          <w:color w:val="auto"/>
+          <w:sz w:val="24"/>
+          <w:szCs w:val="24"/>
+        </w:rPr>
+      </w:pPr>
+      <w:r>
+        <w:rPr>
+          <w:rFonts w:ascii="Calibri" w:hAnsi="Calibri" w:cs="Calibri"/>
+          <w:color w:val="auto"/>
+          <w:sz w:val="24"/>
+          <w:szCs w:val="24"/>
+        </w:rPr>
+        <w:t xml:space="preserve">After the client chooses what seat to book they will be asked for the email address and phone number </w:t>
+      </w:r>
+      <w:proofErr w:type="gramStart"/>
+      <w:r>
+        <w:rPr>
+          <w:rFonts w:ascii="Calibri" w:hAnsi="Calibri" w:cs="Calibri"/>
+          <w:color w:val="auto"/>
+          <w:sz w:val="24"/>
+          <w:szCs w:val="24"/>
+        </w:rPr>
+        <w:t>in order to</w:t>
+      </w:r>
+      <w:proofErr w:type="gramEnd"/>
+      <w:r>
+        <w:rPr>
+          <w:rFonts w:ascii="Calibri" w:hAnsi="Calibri" w:cs="Calibri"/>
+          <w:color w:val="auto"/>
+          <w:sz w:val="24"/>
+          <w:szCs w:val="24"/>
+        </w:rPr>
+        <w:t xml:space="preserve"> be able to receive the ticket. Even though that data is not stored by our system, the message sent by the client to the </w:t>
+      </w:r>
+      <w:proofErr w:type="spellStart"/>
+      <w:r>
+        <w:rPr>
+          <w:rFonts w:ascii="Calibri" w:hAnsi="Calibri" w:cs="Calibri"/>
+          <w:color w:val="auto"/>
+          <w:sz w:val="24"/>
+          <w:szCs w:val="24"/>
+        </w:rPr>
+        <w:t>Webapi</w:t>
+      </w:r>
+      <w:proofErr w:type="spellEnd"/>
+      <w:r>
+        <w:rPr>
+          <w:rFonts w:ascii="Calibri" w:hAnsi="Calibri" w:cs="Calibri"/>
+          <w:color w:val="auto"/>
+          <w:sz w:val="24"/>
+          <w:szCs w:val="24"/>
+        </w:rPr>
+        <w:t xml:space="preserve"> could be intercepted and thus, information disclosure would be achieved by the attacker. As this scenario would best be avoided, SSL certificates are used as a proactive measure to deter such attacks. This grants the data both confidentiality and authenticity, but because anyone can access the website and there are no authentication protocols set in place this last component is still vulnerable to </w:t>
+      </w:r>
+      <w:proofErr w:type="spellStart"/>
+      <w:r>
+        <w:rPr>
+          <w:rFonts w:ascii="Calibri" w:hAnsi="Calibri" w:cs="Calibri"/>
+          <w:color w:val="auto"/>
+          <w:sz w:val="24"/>
+          <w:szCs w:val="24"/>
+        </w:rPr>
+        <w:t>DoS</w:t>
+      </w:r>
+      <w:proofErr w:type="spellEnd"/>
+      <w:r>
+        <w:rPr>
+          <w:rFonts w:ascii="Calibri" w:hAnsi="Calibri" w:cs="Calibri"/>
+          <w:color w:val="auto"/>
+          <w:sz w:val="24"/>
+          <w:szCs w:val="24"/>
+        </w:rPr>
+        <w:t xml:space="preserve"> attacks and it would be preferable to implement some prevention mechanisms. </w:t>
+      </w:r>
+    </w:p>
+    <w:p>
+      <w:pPr>
+        <w:pStyle w:val="Body"/>
+        <w:spacing w:line="276" w:lineRule="auto"/>
+        <w:jc w:val="both"/>
+        <w:rPr>
+          <w:rFonts w:ascii="Calibri" w:hAnsi="Calibri" w:cs="Calibri"/>
+          <w:color w:val="auto"/>
+          <w:sz w:val="24"/>
+          <w:szCs w:val="24"/>
+        </w:rPr>
+      </w:pPr>
+    </w:p>
+    <w:p>
+      <w:pPr>
+        <w:pStyle w:val="Body"/>
+        <w:spacing w:line="276" w:lineRule="auto"/>
+        <w:jc w:val="both"/>
+        <w:rPr>
+          <w:rFonts w:ascii="Calibri" w:hAnsi="Calibri" w:cs="Calibri"/>
+          <w:color w:val="auto"/>
+          <w:sz w:val="24"/>
+          <w:szCs w:val="24"/>
+        </w:rPr>
+      </w:pPr>
+      <w:r>
+        <w:rPr>
+          <w:rFonts w:ascii="Calibri" w:hAnsi="Calibri" w:cs="Calibri"/>
+          <w:color w:val="auto"/>
+          <w:sz w:val="24"/>
+          <w:szCs w:val="24"/>
+        </w:rPr>
+        <w:t xml:space="preserve">The first three components send data that is not protected between tiers and this makes it vulnerable to attacks. However, the information sent by the system is not that confidential so disclosing it does not pose much of an issue. Tampering, though, is a more dangerous threat as it is not desirable for corrupted data to reach either tier 2 or 3. </w:t>
+      </w:r>
+    </w:p>
+    <w:p>
+      <w:pPr>
+        <w:pStyle w:val="Body"/>
+        <w:spacing w:line="276" w:lineRule="auto"/>
+        <w:jc w:val="both"/>
+        <w:rPr>
+          <w:rFonts w:ascii="Calibri" w:hAnsi="Calibri" w:cs="Calibri"/>
+          <w:color w:val="auto"/>
+          <w:sz w:val="24"/>
+          <w:szCs w:val="24"/>
+        </w:rPr>
+      </w:pPr>
+    </w:p>
+    <w:p>
+      <w:pPr>
+        <w:pStyle w:val="Body"/>
+        <w:spacing w:line="276" w:lineRule="auto"/>
+        <w:jc w:val="both"/>
+        <w:rPr>
+          <w:rFonts w:ascii="Calibri" w:hAnsi="Calibri" w:cs="Calibri"/>
+          <w:color w:val="auto"/>
+          <w:sz w:val="24"/>
+          <w:szCs w:val="24"/>
+        </w:rPr>
+      </w:pPr>
+      <w:r>
+        <w:rPr>
+          <w:rFonts w:ascii="Calibri" w:hAnsi="Calibri" w:cs="Calibri"/>
+          <w:color w:val="auto"/>
+          <w:sz w:val="24"/>
+          <w:szCs w:val="24"/>
+        </w:rPr>
+        <w:t xml:space="preserve">It would be preferable that digital signatures would be used on the messages sent from tier 1 to ensure authenticity. Coupling that with public key encryption of the messages would give a good layer of security to the communication between the first two tiers. </w:t>
+      </w:r>
+    </w:p>
+    <w:p>
+      <w:pPr>
+        <w:pStyle w:val="Body"/>
+        <w:spacing w:line="276" w:lineRule="auto"/>
+        <w:jc w:val="both"/>
+        <w:rPr>
+          <w:rFonts w:ascii="Calibri" w:hAnsi="Calibri" w:cs="Calibri"/>
+          <w:color w:val="auto"/>
+          <w:sz w:val="24"/>
+          <w:szCs w:val="24"/>
+        </w:rPr>
+      </w:pPr>
+      <w:r>
+        <w:rPr>
+          <w:rFonts w:ascii="Calibri" w:hAnsi="Calibri" w:cs="Calibri"/>
+          <w:color w:val="auto"/>
+          <w:sz w:val="24"/>
+          <w:szCs w:val="24"/>
+        </w:rPr>
+        <w:t xml:space="preserve">The second tier sends data to the third tier to be stored in the database. Because there would already be some mechanisms implemented on the first tier, some less tight security mechanisms could be implemented just in case the previous mechanisms fail. </w:t>
+      </w:r>
+    </w:p>
+    <w:p>
+      <w:pPr>
+        <w:pStyle w:val="Body"/>
+        <w:spacing w:line="276" w:lineRule="auto"/>
+        <w:jc w:val="both"/>
+        <w:rPr>
+          <w:rFonts w:ascii="Calibri" w:hAnsi="Calibri" w:cs="Calibri"/>
+          <w:color w:val="auto"/>
+          <w:sz w:val="24"/>
+          <w:szCs w:val="24"/>
+        </w:rPr>
+      </w:pPr>
+    </w:p>
+    <w:p>
+      <w:pPr>
+        <w:pStyle w:val="Body"/>
+        <w:spacing w:line="276" w:lineRule="auto"/>
+        <w:jc w:val="both"/>
+        <w:rPr>
+          <w:rFonts w:ascii="Calibri" w:hAnsi="Calibri" w:cs="Calibri"/>
+          <w:color w:val="auto"/>
+          <w:sz w:val="24"/>
+          <w:szCs w:val="24"/>
+        </w:rPr>
+      </w:pPr>
+      <w:r>
+        <w:rPr>
+          <w:rFonts w:ascii="Calibri" w:hAnsi="Calibri" w:cs="Calibri"/>
+          <w:color w:val="auto"/>
+          <w:sz w:val="24"/>
+          <w:szCs w:val="24"/>
+        </w:rPr>
+        <w:t xml:space="preserve">Because there is a fixed number of servers on tier 2 and only one server on tier 3, symmetric key encryption could be used to communicate between those two tiers. As there are only three components that communicate with the third tier, the server would only need to store three keys. </w:t>
+      </w:r>
+      <w:proofErr w:type="gramStart"/>
+      <w:r>
+        <w:rPr>
+          <w:rFonts w:ascii="Calibri" w:hAnsi="Calibri" w:cs="Calibri"/>
+          <w:color w:val="auto"/>
+          <w:sz w:val="24"/>
+          <w:szCs w:val="24"/>
+        </w:rPr>
+        <w:t>In order to</w:t>
+      </w:r>
+      <w:proofErr w:type="gramEnd"/>
+      <w:r>
+        <w:rPr>
+          <w:rFonts w:ascii="Calibri" w:hAnsi="Calibri" w:cs="Calibri"/>
+          <w:color w:val="auto"/>
+          <w:sz w:val="24"/>
+          <w:szCs w:val="24"/>
+        </w:rPr>
+        <w:t xml:space="preserve"> also provide some form of authentication but not in the shape of digital signatures, the messages sent could also contain a MAC that the tier 3 server would verify when received.</w:t>
+      </w:r>
+    </w:p>
+    <w:p>
+      <w:pPr>
+        <w:pStyle w:val="Body"/>
+        <w:spacing w:line="276" w:lineRule="auto"/>
+        <w:jc w:val="both"/>
+        <w:rPr>
+          <w:rFonts w:ascii="Calibri" w:hAnsi="Calibri" w:cs="Calibri"/>
+          <w:color w:val="auto"/>
+          <w:sz w:val="24"/>
+          <w:szCs w:val="24"/>
+        </w:rPr>
+      </w:pPr>
+    </w:p>
+    <w:p>
+      <w:pPr>
+        <w:pStyle w:val="Body"/>
+        <w:spacing w:line="276" w:lineRule="auto"/>
+        <w:jc w:val="both"/>
+        <w:rPr>
+          <w:rFonts w:ascii="Calibri" w:hAnsi="Calibri" w:cs="Calibri"/>
+          <w:color w:val="auto"/>
+          <w:sz w:val="24"/>
+          <w:szCs w:val="24"/>
+        </w:rPr>
+      </w:pPr>
+    </w:p>
+    <w:p>
+      <w:pPr>
+        <w:pStyle w:val="Body"/>
+        <w:spacing w:line="276" w:lineRule="auto"/>
+        <w:jc w:val="both"/>
+        <w:rPr>
+          <w:rFonts w:ascii="Calibri" w:hAnsi="Calibri" w:cs="Calibri"/>
+          <w:color w:val="auto"/>
+          <w:sz w:val="24"/>
+          <w:szCs w:val="24"/>
+        </w:rPr>
       </w:pPr>
     </w:p>
     <w:p>
@@ -6482,6 +7429,7 @@
           <w:rFonts w:ascii="Calibri" w:eastAsia="Arial Unicode MS" w:hAnsi="Calibri" w:cs="Calibri"/>
           <w:color w:val="008000"/>
         </w:rPr>
+        <w:lastRenderedPageBreak/>
         <w:t>System Implementation</w:t>
       </w:r>
       <w:bookmarkEnd w:id="4"/>
@@ -6637,6 +7585,7 @@
         </w:rPr>
         <w:t xml:space="preserve">sockets. Tier 1 only acts as a client, sending out request to the server that is Tier 2 </w:t>
       </w:r>
+      <w:proofErr w:type="gramStart"/>
       <w:r>
         <w:rPr>
           <w:rFonts w:ascii="Calibri" w:hAnsi="Calibri" w:cs="Calibri"/>
@@ -6651,7 +7600,16 @@
           <w:sz w:val="24"/>
           <w:szCs w:val="24"/>
         </w:rPr>
-        <w:t>to receive data.</w:t>
+        <w:t>to</w:t>
+      </w:r>
+      <w:proofErr w:type="gramEnd"/>
+      <w:r>
+        <w:rPr>
+          <w:rFonts w:ascii="Calibri" w:hAnsi="Calibri" w:cs="Calibri"/>
+          <w:sz w:val="24"/>
+          <w:szCs w:val="24"/>
+        </w:rPr>
+        <w:t xml:space="preserve"> receive data.</w:t>
       </w:r>
       <w:r>
         <w:rPr>
@@ -6763,7 +7721,43 @@
           <w:sz w:val="24"/>
           <w:szCs w:val="24"/>
         </w:rPr>
-        <w:t>, when the user asks for the request to be sent, the system translates it into Json, sends in through the InputStream to the server that is waiting to handle request from the user.</w:t>
+        <w:t xml:space="preserve">, when the user asks for the request to be sent, the system translates it into </w:t>
+      </w:r>
+      <w:proofErr w:type="spellStart"/>
+      <w:r>
+        <w:rPr>
+          <w:rFonts w:ascii="Calibri" w:hAnsi="Calibri" w:cs="Calibri"/>
+          <w:sz w:val="24"/>
+          <w:szCs w:val="24"/>
+        </w:rPr>
+        <w:t>Json</w:t>
+      </w:r>
+      <w:proofErr w:type="spellEnd"/>
+      <w:r>
+        <w:rPr>
+          <w:rFonts w:ascii="Calibri" w:hAnsi="Calibri" w:cs="Calibri"/>
+          <w:sz w:val="24"/>
+          <w:szCs w:val="24"/>
+        </w:rPr>
+        <w:t xml:space="preserve">, sends in through the </w:t>
+      </w:r>
+      <w:proofErr w:type="spellStart"/>
+      <w:r>
+        <w:rPr>
+          <w:rFonts w:ascii="Calibri" w:hAnsi="Calibri" w:cs="Calibri"/>
+          <w:sz w:val="24"/>
+          <w:szCs w:val="24"/>
+        </w:rPr>
+        <w:t>InputStream</w:t>
+      </w:r>
+      <w:proofErr w:type="spellEnd"/>
+      <w:r>
+        <w:rPr>
+          <w:rFonts w:ascii="Calibri" w:hAnsi="Calibri" w:cs="Calibri"/>
+          <w:sz w:val="24"/>
+          <w:szCs w:val="24"/>
+        </w:rPr>
+        <w:t xml:space="preserve"> to the server that is waiting to handle request from the user.</w:t>
       </w:r>
     </w:p>
     <w:p>
@@ -6837,7 +7831,25 @@
           <w:sz w:val="24"/>
           <w:szCs w:val="24"/>
         </w:rPr>
-        <w:t xml:space="preserve">step is waiting for the answer, decoding it from Json to the Package class and reading the contents. The view will act according to the response it receives and display the movies </w:t>
+        <w:t xml:space="preserve">step is waiting for the answer, decoding it from </w:t>
+      </w:r>
+      <w:proofErr w:type="spellStart"/>
+      <w:r>
+        <w:rPr>
+          <w:rFonts w:ascii="Calibri" w:hAnsi="Calibri" w:cs="Calibri"/>
+          <w:sz w:val="24"/>
+          <w:szCs w:val="24"/>
+        </w:rPr>
+        <w:t>Json</w:t>
+      </w:r>
+      <w:proofErr w:type="spellEnd"/>
+      <w:r>
+        <w:rPr>
+          <w:rFonts w:ascii="Calibri" w:hAnsi="Calibri" w:cs="Calibri"/>
+          <w:sz w:val="24"/>
+          <w:szCs w:val="24"/>
+        </w:rPr>
+        <w:t xml:space="preserve"> to the Package class and reading the contents. The view will act according to the response it receives and display the movies </w:t>
       </w:r>
       <w:r>
         <w:rPr>
@@ -6938,7 +7950,25 @@
           <w:szCs w:val="24"/>
         </w:rPr>
         <w:lastRenderedPageBreak/>
-        <w:t xml:space="preserve">Tier 2 in Movie Creator acts both as a client and a server. As a server, it waits for the input, translates it from Json, does the specific actions to the header of the package sent and send the response to the client. </w:t>
+        <w:t xml:space="preserve">Tier 2 in Movie Creator acts both as a client and a server. As a server, it waits for the input, translates it from </w:t>
+      </w:r>
+      <w:proofErr w:type="spellStart"/>
+      <w:r>
+        <w:rPr>
+          <w:rFonts w:ascii="Calibri" w:hAnsi="Calibri" w:cs="Calibri"/>
+          <w:sz w:val="24"/>
+          <w:szCs w:val="24"/>
+        </w:rPr>
+        <w:t>Json</w:t>
+      </w:r>
+      <w:proofErr w:type="spellEnd"/>
+      <w:r>
+        <w:rPr>
+          <w:rFonts w:ascii="Calibri" w:hAnsi="Calibri" w:cs="Calibri"/>
+          <w:sz w:val="24"/>
+          <w:szCs w:val="24"/>
+        </w:rPr>
+        <w:t xml:space="preserve">, does the specific actions to the header of the package sent and send the response to the client. </w:t>
       </w:r>
     </w:p>
     <w:p>
@@ -7032,7 +8062,61 @@
           <w:sz w:val="24"/>
           <w:szCs w:val="24"/>
         </w:rPr>
-        <w:t xml:space="preserve">Tier 3 is written in C#, meaning that Tier 2 needs to handle the communication in a different way. Json in Newtonsoft serializes nulls by default, but Gson in java doesn’t. </w:t>
+        <w:t xml:space="preserve">Tier 3 is written in C#, meaning that Tier 2 needs to handle the communication in a different way. </w:t>
+      </w:r>
+      <w:proofErr w:type="spellStart"/>
+      <w:r>
+        <w:rPr>
+          <w:rFonts w:ascii="Calibri" w:hAnsi="Calibri" w:cs="Calibri"/>
+          <w:sz w:val="24"/>
+          <w:szCs w:val="24"/>
+        </w:rPr>
+        <w:t>Json</w:t>
+      </w:r>
+      <w:proofErr w:type="spellEnd"/>
+      <w:r>
+        <w:rPr>
+          <w:rFonts w:ascii="Calibri" w:hAnsi="Calibri" w:cs="Calibri"/>
+          <w:sz w:val="24"/>
+          <w:szCs w:val="24"/>
+        </w:rPr>
+        <w:t xml:space="preserve"> in </w:t>
+      </w:r>
+      <w:proofErr w:type="spellStart"/>
+      <w:r>
+        <w:rPr>
+          <w:rFonts w:ascii="Calibri" w:hAnsi="Calibri" w:cs="Calibri"/>
+          <w:sz w:val="24"/>
+          <w:szCs w:val="24"/>
+        </w:rPr>
+        <w:t>Newtonsoft</w:t>
+      </w:r>
+      <w:proofErr w:type="spellEnd"/>
+      <w:r>
+        <w:rPr>
+          <w:rFonts w:ascii="Calibri" w:hAnsi="Calibri" w:cs="Calibri"/>
+          <w:sz w:val="24"/>
+          <w:szCs w:val="24"/>
+        </w:rPr>
+        <w:t xml:space="preserve"> serializes nulls by default, but </w:t>
+      </w:r>
+      <w:proofErr w:type="spellStart"/>
+      <w:r>
+        <w:rPr>
+          <w:rFonts w:ascii="Calibri" w:hAnsi="Calibri" w:cs="Calibri"/>
+          <w:sz w:val="24"/>
+          <w:szCs w:val="24"/>
+        </w:rPr>
+        <w:t>Gson</w:t>
+      </w:r>
+      <w:proofErr w:type="spellEnd"/>
+      <w:r>
+        <w:rPr>
+          <w:rFonts w:ascii="Calibri" w:hAnsi="Calibri" w:cs="Calibri"/>
+          <w:sz w:val="24"/>
+          <w:szCs w:val="24"/>
+        </w:rPr>
+        <w:t xml:space="preserve"> in java doesn’t. </w:t>
       </w:r>
       <w:r>
         <w:rPr>
@@ -7048,7 +8132,25 @@
           <w:sz w:val="24"/>
           <w:szCs w:val="24"/>
         </w:rPr>
-        <w:t>he Gson builder was adjusted to ensure that both tiers can understand each other’s message.</w:t>
+        <w:t xml:space="preserve">he </w:t>
+      </w:r>
+      <w:proofErr w:type="spellStart"/>
+      <w:r>
+        <w:rPr>
+          <w:rFonts w:ascii="Calibri" w:hAnsi="Calibri" w:cs="Calibri"/>
+          <w:sz w:val="24"/>
+          <w:szCs w:val="24"/>
+        </w:rPr>
+        <w:t>Gson</w:t>
+      </w:r>
+      <w:proofErr w:type="spellEnd"/>
+      <w:r>
+        <w:rPr>
+          <w:rFonts w:ascii="Calibri" w:hAnsi="Calibri" w:cs="Calibri"/>
+          <w:sz w:val="24"/>
+          <w:szCs w:val="24"/>
+        </w:rPr>
+        <w:t xml:space="preserve"> builder was adjusted to ensure that both tiers can understand each other’s message.</w:t>
       </w:r>
     </w:p>
     <w:p>
@@ -7284,7 +8386,25 @@
           <w:sz w:val="24"/>
           <w:szCs w:val="24"/>
         </w:rPr>
-        <w:t xml:space="preserve"> the string in UTF 8 is decoded, so the message could be converted through Json.</w:t>
+        <w:t xml:space="preserve"> the string in UTF 8 is decoded, so the message could be converted through </w:t>
+      </w:r>
+      <w:proofErr w:type="spellStart"/>
+      <w:r>
+        <w:rPr>
+          <w:rFonts w:ascii="Calibri" w:hAnsi="Calibri" w:cs="Calibri"/>
+          <w:sz w:val="24"/>
+          <w:szCs w:val="24"/>
+        </w:rPr>
+        <w:t>Json</w:t>
+      </w:r>
+      <w:proofErr w:type="spellEnd"/>
+      <w:r>
+        <w:rPr>
+          <w:rFonts w:ascii="Calibri" w:hAnsi="Calibri" w:cs="Calibri"/>
+          <w:sz w:val="24"/>
+          <w:szCs w:val="24"/>
+        </w:rPr>
+        <w:t>.</w:t>
       </w:r>
     </w:p>
     <w:p>
@@ -7387,6 +8507,7 @@
           <w:szCs w:val="24"/>
         </w:rPr>
       </w:pPr>
+      <w:proofErr w:type="gramStart"/>
       <w:r>
         <w:rPr>
           <w:rFonts w:ascii="Calibri" w:hAnsi="Calibri" w:cs="Calibri"/>
@@ -7394,7 +8515,16 @@
           <w:szCs w:val="24"/>
         </w:rPr>
         <w:lastRenderedPageBreak/>
-        <w:t xml:space="preserve">In order to introduce the last component, the Ticket Booker, the Tier 2 in Movie Scheduler needed some adaptations. </w:t>
+        <w:t>In order to</w:t>
+      </w:r>
+      <w:proofErr w:type="gramEnd"/>
+      <w:r>
+        <w:rPr>
+          <w:rFonts w:ascii="Calibri" w:hAnsi="Calibri" w:cs="Calibri"/>
+          <w:sz w:val="24"/>
+          <w:szCs w:val="24"/>
+        </w:rPr>
+        <w:t xml:space="preserve"> introduce the last component, the Ticket Booker, the Tier 2 in Movie Scheduler needed some adaptations. </w:t>
       </w:r>
       <w:r>
         <w:rPr>
@@ -7426,7 +8556,25 @@
           <w:sz w:val="24"/>
           <w:szCs w:val="24"/>
         </w:rPr>
-        <w:t xml:space="preserve"> It could not receive the messages in the usual UTF from JAVA, so it was adapted to read with a BufferedReader.</w:t>
+        <w:t xml:space="preserve"> It could not receive the messages in the usual UTF from JAVA, so it was adapted to read with a </w:t>
+      </w:r>
+      <w:proofErr w:type="spellStart"/>
+      <w:r>
+        <w:rPr>
+          <w:rFonts w:ascii="Calibri" w:hAnsi="Calibri" w:cs="Calibri"/>
+          <w:sz w:val="24"/>
+          <w:szCs w:val="24"/>
+        </w:rPr>
+        <w:t>BufferedReader</w:t>
+      </w:r>
+      <w:proofErr w:type="spellEnd"/>
+      <w:r>
+        <w:rPr>
+          <w:rFonts w:ascii="Calibri" w:hAnsi="Calibri" w:cs="Calibri"/>
+          <w:sz w:val="24"/>
+          <w:szCs w:val="24"/>
+        </w:rPr>
+        <w:t>.</w:t>
       </w:r>
       <w:r>
         <w:rPr>
@@ -7787,7 +8935,25 @@
           <w:sz w:val="24"/>
           <w:szCs w:val="24"/>
         </w:rPr>
-        <w:t>uses TcpClient to connect to</w:t>
+        <w:t xml:space="preserve">uses </w:t>
+      </w:r>
+      <w:proofErr w:type="spellStart"/>
+      <w:r>
+        <w:rPr>
+          <w:rFonts w:ascii="Calibri" w:hAnsi="Calibri" w:cs="Calibri"/>
+          <w:sz w:val="24"/>
+          <w:szCs w:val="24"/>
+        </w:rPr>
+        <w:t>TcpClient</w:t>
+      </w:r>
+      <w:proofErr w:type="spellEnd"/>
+      <w:r>
+        <w:rPr>
+          <w:rFonts w:ascii="Calibri" w:hAnsi="Calibri" w:cs="Calibri"/>
+          <w:sz w:val="24"/>
+          <w:szCs w:val="24"/>
+        </w:rPr>
+        <w:t xml:space="preserve"> to connect to</w:t>
       </w:r>
       <w:r>
         <w:rPr>
@@ -7803,7 +8969,25 @@
           <w:sz w:val="24"/>
           <w:szCs w:val="24"/>
         </w:rPr>
-        <w:t xml:space="preserve"> 2 in Movie Scheduler and creates a NetworkStream to be used for writing and reading messages.</w:t>
+        <w:t xml:space="preserve"> 2 in Movie Scheduler and creates a </w:t>
+      </w:r>
+      <w:proofErr w:type="spellStart"/>
+      <w:r>
+        <w:rPr>
+          <w:rFonts w:ascii="Calibri" w:hAnsi="Calibri" w:cs="Calibri"/>
+          <w:sz w:val="24"/>
+          <w:szCs w:val="24"/>
+        </w:rPr>
+        <w:t>NetworkStream</w:t>
+      </w:r>
+      <w:proofErr w:type="spellEnd"/>
+      <w:r>
+        <w:rPr>
+          <w:rFonts w:ascii="Calibri" w:hAnsi="Calibri" w:cs="Calibri"/>
+          <w:sz w:val="24"/>
+          <w:szCs w:val="24"/>
+        </w:rPr>
+        <w:t xml:space="preserve"> to be used for writing and reading messages.</w:t>
       </w:r>
     </w:p>
     <w:p>
@@ -7977,7 +9161,43 @@
           <w:szCs w:val="24"/>
         </w:rPr>
         <w:lastRenderedPageBreak/>
-        <w:t>On the GET request, the client sets as a header "application/json" so it knows that it wants to receive the information in Json.</w:t>
+        <w:t>On the GET request, the client sets as a header "application/</w:t>
+      </w:r>
+      <w:proofErr w:type="spellStart"/>
+      <w:r>
+        <w:rPr>
+          <w:rFonts w:ascii="Calibri" w:hAnsi="Calibri" w:cs="Calibri"/>
+          <w:sz w:val="24"/>
+          <w:szCs w:val="24"/>
+        </w:rPr>
+        <w:t>json</w:t>
+      </w:r>
+      <w:proofErr w:type="spellEnd"/>
+      <w:r>
+        <w:rPr>
+          <w:rFonts w:ascii="Calibri" w:hAnsi="Calibri" w:cs="Calibri"/>
+          <w:sz w:val="24"/>
+          <w:szCs w:val="24"/>
+        </w:rPr>
+        <w:t xml:space="preserve">" so it knows that it wants to receive the information in </w:t>
+      </w:r>
+      <w:proofErr w:type="spellStart"/>
+      <w:r>
+        <w:rPr>
+          <w:rFonts w:ascii="Calibri" w:hAnsi="Calibri" w:cs="Calibri"/>
+          <w:sz w:val="24"/>
+          <w:szCs w:val="24"/>
+        </w:rPr>
+        <w:t>Json</w:t>
+      </w:r>
+      <w:proofErr w:type="spellEnd"/>
+      <w:r>
+        <w:rPr>
+          <w:rFonts w:ascii="Calibri" w:hAnsi="Calibri" w:cs="Calibri"/>
+          <w:sz w:val="24"/>
+          <w:szCs w:val="24"/>
+        </w:rPr>
+        <w:t>.</w:t>
       </w:r>
       <w:r>
         <w:rPr>
@@ -8057,7 +9277,25 @@
           <w:sz w:val="24"/>
           <w:szCs w:val="24"/>
         </w:rPr>
-        <w:t xml:space="preserve">On the PUT request, the client sets the header again to know it sends json. </w:t>
+        <w:t xml:space="preserve">On the PUT request, the client sets the header again to know it sends </w:t>
+      </w:r>
+      <w:proofErr w:type="spellStart"/>
+      <w:r>
+        <w:rPr>
+          <w:rFonts w:ascii="Calibri" w:hAnsi="Calibri" w:cs="Calibri"/>
+          <w:sz w:val="24"/>
+          <w:szCs w:val="24"/>
+        </w:rPr>
+        <w:t>json</w:t>
+      </w:r>
+      <w:proofErr w:type="spellEnd"/>
+      <w:r>
+        <w:rPr>
+          <w:rFonts w:ascii="Calibri" w:hAnsi="Calibri" w:cs="Calibri"/>
+          <w:sz w:val="24"/>
+          <w:szCs w:val="24"/>
+        </w:rPr>
+        <w:t xml:space="preserve">. </w:t>
       </w:r>
       <w:r>
         <w:rPr>
@@ -8351,6 +9589,7 @@
                 <w:szCs w:val="22"/>
               </w:rPr>
             </w:pPr>
+            <w:proofErr w:type="spellStart"/>
             <w:r>
               <w:rPr>
                 <w:rFonts w:ascii="Arial" w:hAnsi="Arial" w:cs="Arial"/>
@@ -8359,6 +9598,7 @@
               </w:rPr>
               <w:t>Nr</w:t>
             </w:r>
+            <w:proofErr w:type="spellEnd"/>
           </w:p>
         </w:tc>
         <w:tc>
@@ -8623,7 +9863,25 @@
                 <w:sz w:val="22"/>
                 <w:szCs w:val="22"/>
               </w:rPr>
-              <w:t>1. User presses on the button “CreateMovie”</w:t>
+              <w:t>1. User presses on the button “</w:t>
+            </w:r>
+            <w:proofErr w:type="spellStart"/>
+            <w:r>
+              <w:rPr>
+                <w:rFonts w:ascii="Arial" w:hAnsi="Arial" w:cs="Arial"/>
+                <w:sz w:val="22"/>
+                <w:szCs w:val="22"/>
+              </w:rPr>
+              <w:t>CreateMovie</w:t>
+            </w:r>
+            <w:proofErr w:type="spellEnd"/>
+            <w:r>
+              <w:rPr>
+                <w:rFonts w:ascii="Arial" w:hAnsi="Arial" w:cs="Arial"/>
+                <w:sz w:val="22"/>
+                <w:szCs w:val="22"/>
+              </w:rPr>
+              <w:t>”</w:t>
             </w:r>
           </w:p>
           <w:p>
@@ -8917,7 +10175,25 @@
                 <w:sz w:val="22"/>
                 <w:szCs w:val="22"/>
               </w:rPr>
-              <w:t>1. User presses on the button “CreateMovie”</w:t>
+              <w:t>1. User presses on the button “</w:t>
+            </w:r>
+            <w:proofErr w:type="spellStart"/>
+            <w:r>
+              <w:rPr>
+                <w:rFonts w:ascii="Arial" w:hAnsi="Arial" w:cs="Arial"/>
+                <w:sz w:val="22"/>
+                <w:szCs w:val="22"/>
+              </w:rPr>
+              <w:t>CreateMovie</w:t>
+            </w:r>
+            <w:proofErr w:type="spellEnd"/>
+            <w:r>
+              <w:rPr>
+                <w:rFonts w:ascii="Arial" w:hAnsi="Arial" w:cs="Arial"/>
+                <w:sz w:val="22"/>
+                <w:szCs w:val="22"/>
+              </w:rPr>
+              <w:t>”</w:t>
             </w:r>
           </w:p>
           <w:p>
@@ -8997,7 +10273,6 @@
                 <w:sz w:val="22"/>
                 <w:szCs w:val="22"/>
               </w:rPr>
-              <w:lastRenderedPageBreak/>
               <w:t>3</w:t>
             </w:r>
           </w:p>
@@ -9100,7 +10375,25 @@
                 <w:sz w:val="22"/>
                 <w:szCs w:val="22"/>
               </w:rPr>
-              <w:t>1. User presses on the button “CreateMovie”</w:t>
+              <w:t>1. User presses on the button “</w:t>
+            </w:r>
+            <w:proofErr w:type="spellStart"/>
+            <w:r>
+              <w:rPr>
+                <w:rFonts w:ascii="Arial" w:hAnsi="Arial" w:cs="Arial"/>
+                <w:sz w:val="22"/>
+                <w:szCs w:val="22"/>
+              </w:rPr>
+              <w:t>CreateMovie</w:t>
+            </w:r>
+            <w:proofErr w:type="spellEnd"/>
+            <w:r>
+              <w:rPr>
+                <w:rFonts w:ascii="Arial" w:hAnsi="Arial" w:cs="Arial"/>
+                <w:sz w:val="22"/>
+                <w:szCs w:val="22"/>
+              </w:rPr>
+              <w:t>”</w:t>
             </w:r>
           </w:p>
           <w:p>
@@ -9299,7 +10592,25 @@
                 <w:sz w:val="22"/>
                 <w:szCs w:val="22"/>
               </w:rPr>
-              <w:t>1. User presses on the button “CreateMovie”</w:t>
+              <w:t>1. User presses on the button “</w:t>
+            </w:r>
+            <w:proofErr w:type="spellStart"/>
+            <w:r>
+              <w:rPr>
+                <w:rFonts w:ascii="Arial" w:hAnsi="Arial" w:cs="Arial"/>
+                <w:sz w:val="22"/>
+                <w:szCs w:val="22"/>
+              </w:rPr>
+              <w:t>CreateMovie</w:t>
+            </w:r>
+            <w:proofErr w:type="spellEnd"/>
+            <w:r>
+              <w:rPr>
+                <w:rFonts w:ascii="Arial" w:hAnsi="Arial" w:cs="Arial"/>
+                <w:sz w:val="22"/>
+                <w:szCs w:val="22"/>
+              </w:rPr>
+              <w:t>”</w:t>
             </w:r>
           </w:p>
           <w:p>
@@ -12763,7 +14074,18 @@
           <w:szCs w:val="24"/>
           <w:lang w:val="en-GB"/>
         </w:rPr>
-        <w:t>In the end the Product Owner received a satisfactory product made specifically based on his business requirements. The system has been built using Java and C# and employs a three-tier architecture design. It can fulfil everything that the Product Owner requires and more depending on the company’s needs.</w:t>
+        <w:t>In the end the Product Owner received a satisfactory product made specifically based on his business requirements. The system has been built using Java and C# and employs a three-tier architecture design. It can fulfil everything that the Product Owner</w:t>
+      </w:r>
+      <w:bookmarkStart w:id="7" w:name="_GoBack"/>
+      <w:bookmarkEnd w:id="7"/>
+      <w:r>
+        <w:rPr>
+          <w:rFonts w:ascii="Calibri" w:hAnsi="Calibri" w:cs="Calibri"/>
+          <w:sz w:val="24"/>
+          <w:szCs w:val="24"/>
+          <w:lang w:val="en-GB"/>
+        </w:rPr>
+        <w:t xml:space="preserve"> requires and more depending on the company’s needs.</w:t>
       </w:r>
     </w:p>
     <w:p>
@@ -12778,7 +14100,7 @@
           <w:color w:val="008000"/>
         </w:rPr>
       </w:pPr>
-      <w:bookmarkStart w:id="7" w:name="_Toc532847906"/>
+      <w:bookmarkStart w:id="8" w:name="_Toc532847906"/>
       <w:r>
         <w:rPr>
           <w:rFonts w:ascii="Calibri" w:eastAsia="Arial Unicode MS" w:hAnsi="Calibri" w:cs="Calibri"/>
@@ -12786,7 +14108,7 @@
         </w:rPr>
         <w:t>Conclusion</w:t>
       </w:r>
-      <w:bookmarkEnd w:id="7"/>
+      <w:bookmarkEnd w:id="8"/>
     </w:p>
     <w:p>
       <w:pPr>
@@ -12925,7 +14247,7 @@
           <w:color w:val="008000"/>
         </w:rPr>
       </w:pPr>
-      <w:bookmarkStart w:id="8" w:name="_Toc532847907"/>
+      <w:bookmarkStart w:id="9" w:name="_Toc532847907"/>
       <w:r>
         <w:rPr>
           <w:rFonts w:ascii="Calibri" w:eastAsia="Arial Unicode MS" w:hAnsi="Calibri" w:cs="Calibri"/>
@@ -12933,7 +14255,7 @@
         </w:rPr>
         <w:t>Project Future</w:t>
       </w:r>
-      <w:bookmarkEnd w:id="8"/>
+      <w:bookmarkEnd w:id="9"/>
     </w:p>
     <w:p>
       <w:pPr>
@@ -12950,8 +14272,13 @@
       <w:pPr>
         <w:pStyle w:val="Body"/>
       </w:pPr>
-      <w:r>
-        <w:t>First of all, it could be expanded by adding a currency system that would work with the Movie Manager and Ticket Booker components. The manager would use the currency to rent movies while the customer would replenish his balance by booking movie tickets.</w:t>
+      <w:proofErr w:type="gramStart"/>
+      <w:r>
+        <w:t>First of all</w:t>
+      </w:r>
+      <w:proofErr w:type="gramEnd"/>
+      <w:r>
+        <w:t>, it could be expanded by adding a currency system that would work with the Movie Manager and Ticket Booker components. The manager would use the currency to rent movies while the customer would replenish his balance by booking movie tickets.</w:t>
       </w:r>
     </w:p>
     <w:p>
@@ -12959,7 +14286,15 @@
         <w:pStyle w:val="Body"/>
       </w:pPr>
       <w:r>
-        <w:t xml:space="preserve">Secondly, the customer side of the system could definitely benefit from a proper authentication system and as a last </w:t>
+        <w:t xml:space="preserve">Secondly, the customer side of the system could </w:t>
+      </w:r>
+      <w:proofErr w:type="gramStart"/>
+      <w:r>
+        <w:t>definitely benefit</w:t>
+      </w:r>
+      <w:proofErr w:type="gramEnd"/>
+      <w:r>
+        <w:t xml:space="preserve"> from a proper authentication system and as a last </w:t>
       </w:r>
       <w:r>
         <w:t xml:space="preserve">addition, using the same authentication as before, the clients could be separated into customers and advertisers, the latter part being able </w:t>
@@ -12981,7 +14316,7 @@
           <w:color w:val="008000"/>
         </w:rPr>
       </w:pPr>
-      <w:bookmarkStart w:id="9" w:name="_Toc532847908"/>
+      <w:bookmarkStart w:id="10" w:name="_Toc532847908"/>
       <w:r>
         <w:rPr>
           <w:rFonts w:ascii="Calibri" w:eastAsia="Arial Unicode MS" w:hAnsi="Calibri" w:cs="Calibri"/>
@@ -12989,12 +14324,13 @@
         </w:rPr>
         <w:t>List of Appendices</w:t>
       </w:r>
-      <w:bookmarkStart w:id="10" w:name="_Toc7"/>
-      <w:bookmarkEnd w:id="9"/>
+      <w:bookmarkStart w:id="11" w:name="_Toc7"/>
+      <w:bookmarkEnd w:id="10"/>
     </w:p>
     <w:p>
       <w:pPr>
         <w:pStyle w:val="Body"/>
+        <w:jc w:val="both"/>
       </w:pPr>
       <w:r>
         <w:t>Appendix A: Project Description</w:t>
@@ -13003,6 +14339,7 @@
     <w:p>
       <w:pPr>
         <w:pStyle w:val="Body"/>
+        <w:jc w:val="both"/>
       </w:pPr>
       <w:r>
         <w:t>Appendix B:</w:t>
@@ -13014,6 +14351,7 @@
     <w:p>
       <w:pPr>
         <w:pStyle w:val="Body"/>
+        <w:jc w:val="both"/>
       </w:pPr>
       <w:r>
         <w:t>Appendix C:</w:t>
@@ -13025,6 +14363,7 @@
     <w:p>
       <w:pPr>
         <w:pStyle w:val="Body"/>
+        <w:jc w:val="both"/>
       </w:pPr>
       <w:r>
         <w:t>Appendix D: Sequence Diagram</w:t>
@@ -13033,6 +14372,7 @@
     <w:p>
       <w:pPr>
         <w:pStyle w:val="Body"/>
+        <w:jc w:val="both"/>
       </w:pPr>
       <w:r>
         <w:t xml:space="preserve">Appendix E: </w:t>
@@ -13044,6 +14384,7 @@
     <w:p>
       <w:pPr>
         <w:pStyle w:val="Body"/>
+        <w:jc w:val="both"/>
       </w:pPr>
       <w:r>
         <w:t xml:space="preserve">Appendix F: </w:t>
@@ -13055,6 +14396,7 @@
     <w:p>
       <w:pPr>
         <w:pStyle w:val="Body"/>
+        <w:jc w:val="both"/>
       </w:pPr>
       <w:r>
         <w:t>Appendix G:</w:t>
@@ -13066,17 +14408,16 @@
     <w:p>
       <w:pPr>
         <w:pStyle w:val="Body"/>
-      </w:pPr>
-      <w:r>
-        <w:t>Appendix H: JavaDoc</w:t>
-      </w:r>
-      <w:bookmarkStart w:id="11" w:name="_GoBack"/>
-      <w:bookmarkEnd w:id="11"/>
-    </w:p>
-    <w:p>
-      <w:pPr>
-        <w:pStyle w:val="Body"/>
-      </w:pPr>
+        <w:jc w:val="both"/>
+      </w:pPr>
+      <w:r>
+        <w:t xml:space="preserve">Appendix H: </w:t>
+      </w:r>
+      <w:proofErr w:type="spellStart"/>
+      <w:r>
+        <w:t>JavaDoc</w:t>
+      </w:r>
+      <w:proofErr w:type="spellEnd"/>
     </w:p>
     <w:p>
       <w:pPr>
@@ -13098,7 +14439,7 @@
         </w:rPr>
         <w:t>Sources of Information</w:t>
       </w:r>
-      <w:bookmarkEnd w:id="10"/>
+      <w:bookmarkEnd w:id="11"/>
       <w:bookmarkEnd w:id="12"/>
     </w:p>
     <w:bookmarkStart w:id="13" w:name="_Toc532847910" w:displacedByCustomXml="next"/>
@@ -13460,7 +14801,6 @@
                   <w:rFonts w:ascii="Calibri" w:hAnsi="Calibri" w:cs="Calibri"/>
                   <w:noProof/>
                 </w:rPr>
-                <w:lastRenderedPageBreak/>
                 <w:t xml:space="preserve">Motion Picture Association of America, 2017. </w:t>
               </w:r>
               <w:r>
@@ -13493,7 +14833,16 @@
                   <w:noProof/>
                   <w:u w:val="single"/>
                 </w:rPr>
-                <w:t>https://www.mpaa.org/wp-content/uploads/2017/03/MPAA-Theatrical-Market-Statistics-2016_Final.pdf</w:t>
+                <w:t>https://www.mpaa.org/wp-content/uploads/2017/03/MPAA-Theatrical-</w:t>
+              </w:r>
+              <w:r>
+                <w:rPr>
+                  <w:rFonts w:ascii="Calibri" w:hAnsi="Calibri" w:cs="Calibri"/>
+                  <w:noProof/>
+                  <w:u w:val="single"/>
+                </w:rPr>
+                <w:lastRenderedPageBreak/>
+                <w:t>Market-Statistics-2016_Final.pdf</w:t>
               </w:r>
               <w:r>
                 <w:rPr>
@@ -18091,7 +19440,7 @@
 </file>
 
 <file path=customXml/itemProps1.xml><?xml version="1.0" encoding="utf-8"?>
-<ds:datastoreItem xmlns:ds="http://schemas.openxmlformats.org/officeDocument/2006/customXml" ds:itemID="{2B26EC71-CC64-4327-AD0E-A3A217AD10AF}">
+<ds:datastoreItem xmlns:ds="http://schemas.openxmlformats.org/officeDocument/2006/customXml" ds:itemID="{17FF8005-7D87-44EC-A3F7-9F216DD59FAD}">
   <ds:schemaRefs>
     <ds:schemaRef ds:uri="http://schemas.openxmlformats.org/officeDocument/2006/bibliography"/>
   </ds:schemaRefs>

</xml_diff>